<commit_message>
Aulas sobre Velocidade de carregamento
E como influenciam no ranqueamento do site
</commit_message>
<xml_diff>
--- a/Formação HTML && CSS3/Fundamentos de SEO - Primeiros Passos/Fundamentos de SEO - Primeiros Passos.docx
+++ b/Formação HTML && CSS3/Fundamentos de SEO - Primeiros Passos/Fundamentos de SEO - Primeiros Passos.docx
@@ -171,25 +171,7 @@
           <w:sz w:val="24"/>
           <w:szCs w:val="24"/>
         </w:rPr>
-        <w:t xml:space="preserve"> O google possui o </w:t>
-      </w:r>
-      <w:proofErr w:type="spellStart"/>
-      <w:r>
-        <w:rPr>
-          <w:rFonts w:ascii="Times New Roman" w:hAnsi="Times New Roman" w:cs="Times New Roman"/>
-          <w:sz w:val="24"/>
-          <w:szCs w:val="24"/>
-        </w:rPr>
-        <w:t>googlebot</w:t>
-      </w:r>
-      <w:proofErr w:type="spellEnd"/>
-      <w:r>
-        <w:rPr>
-          <w:rFonts w:ascii="Times New Roman" w:hAnsi="Times New Roman" w:cs="Times New Roman"/>
-          <w:sz w:val="24"/>
-          <w:szCs w:val="24"/>
-        </w:rPr>
-        <w:t xml:space="preserve"> que rastreia a internet o tempo todo procurando por sites novos.</w:t>
+        <w:t xml:space="preserve"> O google possui o googlebot que rastreia a internet o tempo todo procurando por sites novos.</w:t>
       </w:r>
     </w:p>
     <w:p>
@@ -224,43 +206,7 @@
           <w:sz w:val="24"/>
           <w:szCs w:val="24"/>
         </w:rPr>
-        <w:t xml:space="preserve">Quanto maior taxa de atualização no site, o </w:t>
-      </w:r>
-      <w:proofErr w:type="spellStart"/>
-      <w:r>
-        <w:rPr>
-          <w:rFonts w:ascii="Times New Roman" w:hAnsi="Times New Roman" w:cs="Times New Roman"/>
-          <w:sz w:val="24"/>
-          <w:szCs w:val="24"/>
-        </w:rPr>
-        <w:t>googlebot</w:t>
-      </w:r>
-      <w:proofErr w:type="spellEnd"/>
-      <w:r>
-        <w:rPr>
-          <w:rFonts w:ascii="Times New Roman" w:hAnsi="Times New Roman" w:cs="Times New Roman"/>
-          <w:sz w:val="24"/>
-          <w:szCs w:val="24"/>
-        </w:rPr>
-        <w:t xml:space="preserve"> vai entender que precisa </w:t>
-      </w:r>
-      <w:proofErr w:type="spellStart"/>
-      <w:r>
-        <w:rPr>
-          <w:rFonts w:ascii="Times New Roman" w:hAnsi="Times New Roman" w:cs="Times New Roman"/>
-          <w:sz w:val="24"/>
-          <w:szCs w:val="24"/>
-        </w:rPr>
-        <w:t>precisa</w:t>
-      </w:r>
-      <w:proofErr w:type="spellEnd"/>
-      <w:r>
-        <w:rPr>
-          <w:rFonts w:ascii="Times New Roman" w:hAnsi="Times New Roman" w:cs="Times New Roman"/>
-          <w:sz w:val="24"/>
-          <w:szCs w:val="24"/>
-        </w:rPr>
-        <w:t xml:space="preserve"> passar mais vezes por semana/mês para fazer a varredura novamente.</w:t>
+        <w:t>Quanto maior taxa de atualização no site, o googlebot vai entender que precisa precisa passar mais vezes por semana/mês para fazer a varredura novamente.</w:t>
       </w:r>
     </w:p>
     <w:p>
@@ -489,25 +435,14 @@
           <w:u w:val="single"/>
         </w:rPr>
       </w:pPr>
-      <w:proofErr w:type="spellStart"/>
-      <w:r>
-        <w:rPr>
-          <w:rFonts w:ascii="Times New Roman" w:hAnsi="Times New Roman" w:cs="Times New Roman"/>
-          <w:sz w:val="24"/>
-          <w:szCs w:val="24"/>
-          <w:shd w:val="clear" w:color="auto" w:fill="FFFFFF"/>
-        </w:rPr>
-        <w:t>Backlink</w:t>
-      </w:r>
-      <w:proofErr w:type="spellEnd"/>
-      <w:r>
-        <w:rPr>
-          <w:rFonts w:ascii="Times New Roman" w:hAnsi="Times New Roman" w:cs="Times New Roman"/>
-          <w:sz w:val="24"/>
-          <w:szCs w:val="24"/>
-          <w:shd w:val="clear" w:color="auto" w:fill="FFFFFF"/>
-        </w:rPr>
-        <w:t>: sites externos que apontam links para o nosso site;</w:t>
+      <w:r>
+        <w:rPr>
+          <w:rFonts w:ascii="Times New Roman" w:hAnsi="Times New Roman" w:cs="Times New Roman"/>
+          <w:sz w:val="24"/>
+          <w:szCs w:val="24"/>
+          <w:shd w:val="clear" w:color="auto" w:fill="FFFFFF"/>
+        </w:rPr>
+        <w:t>Backlink: sites externos que apontam links para o nosso site;</w:t>
       </w:r>
     </w:p>
     <w:p>
@@ -721,29 +656,17 @@
           <w:szCs w:val="24"/>
           <w:shd w:val="clear" w:color="auto" w:fill="FFFFFF"/>
         </w:rPr>
+        <w:t xml:space="preserve"> Engine</w:t>
+      </w:r>
+      <w:r>
+        <w:rPr>
+          <w:rFonts w:ascii="Times New Roman" w:hAnsi="Times New Roman" w:cs="Times New Roman"/>
+          <w:sz w:val="24"/>
+          <w:szCs w:val="24"/>
+          <w:shd w:val="clear" w:color="auto" w:fill="FFFFFF"/>
+        </w:rPr>
         <w:t xml:space="preserve"> </w:t>
       </w:r>
-      <w:proofErr w:type="spellStart"/>
-      <w:r>
-        <w:rPr>
-          <w:rFonts w:ascii="Times New Roman" w:hAnsi="Times New Roman" w:cs="Times New Roman"/>
-          <w:sz w:val="24"/>
-          <w:szCs w:val="24"/>
-          <w:shd w:val="clear" w:color="auto" w:fill="FFFFFF"/>
-        </w:rPr>
-        <w:t>Engine</w:t>
-      </w:r>
-      <w:proofErr w:type="spellEnd"/>
-      <w:r>
-        <w:rPr>
-          <w:rFonts w:ascii="Times New Roman" w:hAnsi="Times New Roman" w:cs="Times New Roman"/>
-          <w:sz w:val="24"/>
-          <w:szCs w:val="24"/>
-          <w:shd w:val="clear" w:color="auto" w:fill="FFFFFF"/>
-        </w:rPr>
-        <w:t xml:space="preserve"> </w:t>
-      </w:r>
-      <w:proofErr w:type="spellStart"/>
       <w:r>
         <w:rPr>
           <w:rFonts w:ascii="Times New Roman" w:hAnsi="Times New Roman" w:cs="Times New Roman"/>
@@ -771,7 +694,6 @@
         </w:rPr>
         <w:t>ult</w:t>
       </w:r>
-      <w:proofErr w:type="spellEnd"/>
       <w:r>
         <w:rPr>
           <w:rFonts w:ascii="Times New Roman" w:hAnsi="Times New Roman" w:cs="Times New Roman"/>
@@ -1052,25 +974,7 @@
           <w:sz w:val="24"/>
           <w:szCs w:val="24"/>
         </w:rPr>
-        <w:t xml:space="preserve">Nem todas as palavras são boas para usar como </w:t>
-      </w:r>
-      <w:proofErr w:type="spellStart"/>
-      <w:r>
-        <w:rPr>
-          <w:rFonts w:ascii="Times New Roman" w:hAnsi="Times New Roman" w:cs="Times New Roman"/>
-          <w:sz w:val="24"/>
-          <w:szCs w:val="24"/>
-        </w:rPr>
-        <w:t>keyword</w:t>
-      </w:r>
-      <w:proofErr w:type="spellEnd"/>
-      <w:r>
-        <w:rPr>
-          <w:rFonts w:ascii="Times New Roman" w:hAnsi="Times New Roman" w:cs="Times New Roman"/>
-          <w:sz w:val="24"/>
-          <w:szCs w:val="24"/>
-        </w:rPr>
-        <w:t>, sempre precisamos optar pelas palavras que possuem mais busca sobre.</w:t>
+        <w:t>Nem todas as palavras são boas para usar como keyword, sempre precisamos optar pelas palavras que possuem mais busca sobre.</w:t>
       </w:r>
       <w:r>
         <w:rPr>
@@ -1129,25 +1033,7 @@
           <w:sz w:val="24"/>
           <w:szCs w:val="24"/>
         </w:rPr>
-        <w:t xml:space="preserve">Utilizando essa ferramenta, nós podemos comparar palavras e frases para ver qual delas tem o maior volume de pesquisas e colocar como a </w:t>
-      </w:r>
-      <w:proofErr w:type="spellStart"/>
-      <w:r>
-        <w:rPr>
-          <w:rFonts w:ascii="Times New Roman" w:hAnsi="Times New Roman" w:cs="Times New Roman"/>
-          <w:sz w:val="24"/>
-          <w:szCs w:val="24"/>
-        </w:rPr>
-        <w:t>keyword</w:t>
-      </w:r>
-      <w:proofErr w:type="spellEnd"/>
-      <w:r>
-        <w:rPr>
-          <w:rFonts w:ascii="Times New Roman" w:hAnsi="Times New Roman" w:cs="Times New Roman"/>
-          <w:sz w:val="24"/>
-          <w:szCs w:val="24"/>
-        </w:rPr>
-        <w:t xml:space="preserve"> do seu site.</w:t>
+        <w:t>Utilizando essa ferramenta, nós podemos comparar palavras e frases para ver qual delas tem o maior volume de pesquisas e colocar como a keyword do seu site.</w:t>
       </w:r>
     </w:p>
     <w:p>
@@ -1222,25 +1108,7 @@
           <w:sz w:val="24"/>
           <w:szCs w:val="24"/>
         </w:rPr>
-        <w:t xml:space="preserve"> no </w:t>
-      </w:r>
-      <w:proofErr w:type="spellStart"/>
-      <w:r>
-        <w:rPr>
-          <w:rFonts w:ascii="Times New Roman" w:hAnsi="Times New Roman" w:cs="Times New Roman"/>
-          <w:sz w:val="24"/>
-          <w:szCs w:val="24"/>
-        </w:rPr>
-        <w:t>algorítimo</w:t>
-      </w:r>
-      <w:proofErr w:type="spellEnd"/>
-      <w:r>
-        <w:rPr>
-          <w:rFonts w:ascii="Times New Roman" w:hAnsi="Times New Roman" w:cs="Times New Roman"/>
-          <w:sz w:val="24"/>
-          <w:szCs w:val="24"/>
-        </w:rPr>
-        <w:t xml:space="preserve"> do google: </w:t>
+        <w:t xml:space="preserve"> no algorítimo do google: </w:t>
       </w:r>
       <w:hyperlink r:id="rId9" w:history="1">
         <w:r>
@@ -1310,6 +1178,302 @@
           <w:szCs w:val="24"/>
         </w:rPr>
         <w:t xml:space="preserve"> </w:t>
+      </w:r>
+      <w:r>
+        <w:rPr>
+          <w:rFonts w:ascii="Times New Roman" w:hAnsi="Times New Roman" w:cs="Times New Roman"/>
+          <w:sz w:val="24"/>
+          <w:szCs w:val="24"/>
+        </w:rPr>
+        <w:t xml:space="preserve">Problemas: </w:t>
+      </w:r>
+      <w:r>
+        <w:rPr>
+          <w:rFonts w:ascii="Times New Roman" w:hAnsi="Times New Roman" w:cs="Times New Roman"/>
+          <w:sz w:val="24"/>
+          <w:szCs w:val="24"/>
+        </w:rPr>
+        <w:t>Autoridade (</w:t>
+      </w:r>
+      <w:r>
+        <w:rPr>
+          <w:rFonts w:ascii="Times New Roman" w:hAnsi="Times New Roman" w:cs="Times New Roman"/>
+          <w:sz w:val="24"/>
+          <w:szCs w:val="24"/>
+        </w:rPr>
+        <w:t>Reputação</w:t>
+      </w:r>
+      <w:r>
+        <w:rPr>
+          <w:rFonts w:ascii="Times New Roman" w:hAnsi="Times New Roman" w:cs="Times New Roman"/>
+          <w:sz w:val="24"/>
+          <w:szCs w:val="24"/>
+        </w:rPr>
+        <w:t>)</w:t>
+      </w:r>
+      <w:r>
+        <w:rPr>
+          <w:rFonts w:ascii="Times New Roman" w:hAnsi="Times New Roman" w:cs="Times New Roman"/>
+          <w:sz w:val="24"/>
+          <w:szCs w:val="24"/>
+        </w:rPr>
+        <w:t xml:space="preserve"> baixa.</w:t>
+      </w:r>
+      <w:r>
+        <w:rPr>
+          <w:rFonts w:ascii="Times New Roman" w:hAnsi="Times New Roman" w:cs="Times New Roman"/>
+          <w:sz w:val="24"/>
+          <w:szCs w:val="24"/>
+        </w:rPr>
+        <w:t xml:space="preserve"> Solução: Fazer permuta de conteúdo com articulistas convidados</w:t>
+      </w:r>
+      <w:r>
+        <w:rPr>
+          <w:rFonts w:ascii="Times New Roman" w:hAnsi="Times New Roman" w:cs="Times New Roman"/>
+          <w:sz w:val="24"/>
+          <w:szCs w:val="24"/>
+        </w:rPr>
+        <w:t>, listar sites para possíveis parcerias</w:t>
+      </w:r>
+      <w:r>
+        <w:rPr>
+          <w:rFonts w:ascii="Times New Roman" w:hAnsi="Times New Roman" w:cs="Times New Roman"/>
+          <w:sz w:val="24"/>
+          <w:szCs w:val="24"/>
+        </w:rPr>
+        <w:t>, enviar um texto sugerindo parceria.</w:t>
+      </w:r>
+    </w:p>
+    <w:p>
+      <w:pPr>
+        <w:pStyle w:val="PargrafodaLista"/>
+        <w:numPr>
+          <w:ilvl w:val="1"/>
+          <w:numId w:val="1"/>
+        </w:numPr>
+        <w:spacing w:line="360" w:lineRule="auto"/>
+        <w:jc w:val="both"/>
+        <w:rPr>
+          <w:rFonts w:ascii="Times New Roman" w:hAnsi="Times New Roman" w:cs="Times New Roman"/>
+          <w:b/>
+          <w:bCs/>
+          <w:sz w:val="24"/>
+          <w:szCs w:val="24"/>
+          <w:u w:val="single"/>
+        </w:rPr>
+      </w:pPr>
+      <w:r>
+        <w:rPr>
+          <w:rFonts w:ascii="Times New Roman" w:hAnsi="Times New Roman" w:cs="Times New Roman"/>
+          <w:sz w:val="24"/>
+          <w:szCs w:val="24"/>
+        </w:rPr>
+        <w:t>Não ficar apontando para muitos links no seu site, uma vez que a autoridade que foi conquistada por ele, será dividida entre todos os links que o site tem.</w:t>
+      </w:r>
+    </w:p>
+    <w:p>
+      <w:pPr>
+        <w:pStyle w:val="PargrafodaLista"/>
+        <w:numPr>
+          <w:ilvl w:val="1"/>
+          <w:numId w:val="1"/>
+        </w:numPr>
+        <w:spacing w:line="360" w:lineRule="auto"/>
+        <w:jc w:val="both"/>
+        <w:rPr>
+          <w:rFonts w:ascii="Times New Roman" w:hAnsi="Times New Roman" w:cs="Times New Roman"/>
+          <w:b/>
+          <w:bCs/>
+          <w:sz w:val="24"/>
+          <w:szCs w:val="24"/>
+          <w:u w:val="single"/>
+        </w:rPr>
+      </w:pPr>
+      <w:r>
+        <w:rPr>
+          <w:rFonts w:ascii="Times New Roman" w:hAnsi="Times New Roman" w:cs="Times New Roman"/>
+          <w:sz w:val="24"/>
+          <w:szCs w:val="24"/>
+        </w:rPr>
+        <w:t>Links contextuais e de conteúdo são mais relevantes do que de menus e rodapé</w:t>
+      </w:r>
+      <w:r>
+        <w:rPr>
+          <w:rFonts w:ascii="Times New Roman" w:hAnsi="Times New Roman" w:cs="Times New Roman"/>
+          <w:sz w:val="24"/>
+          <w:szCs w:val="24"/>
+        </w:rPr>
+        <w:t>s</w:t>
+      </w:r>
+      <w:r>
+        <w:rPr>
+          <w:rFonts w:ascii="Times New Roman" w:hAnsi="Times New Roman" w:cs="Times New Roman"/>
+          <w:sz w:val="24"/>
+          <w:szCs w:val="24"/>
+        </w:rPr>
+        <w:t>.</w:t>
+      </w:r>
+    </w:p>
+    <w:p>
+      <w:pPr>
+        <w:pStyle w:val="PargrafodaLista"/>
+        <w:numPr>
+          <w:ilvl w:val="1"/>
+          <w:numId w:val="1"/>
+        </w:numPr>
+        <w:spacing w:line="360" w:lineRule="auto"/>
+        <w:jc w:val="both"/>
+        <w:rPr>
+          <w:rFonts w:ascii="Times New Roman" w:hAnsi="Times New Roman" w:cs="Times New Roman"/>
+          <w:b/>
+          <w:bCs/>
+          <w:sz w:val="24"/>
+          <w:szCs w:val="24"/>
+          <w:u w:val="single"/>
+        </w:rPr>
+      </w:pPr>
+      <w:r>
+        <w:rPr>
+          <w:rFonts w:ascii="Times New Roman" w:hAnsi="Times New Roman" w:cs="Times New Roman"/>
+          <w:sz w:val="24"/>
+          <w:szCs w:val="24"/>
+        </w:rPr>
+        <w:t xml:space="preserve">Os links que estão sendo apontados no seu site precisam ser coerentes com o conteúdo apresentado nele, dessa forma, o seu site ganha mais pontos do que se tiver um link que não tem muito a ver com </w:t>
+      </w:r>
+      <w:r>
+        <w:rPr>
+          <w:rFonts w:ascii="Times New Roman" w:hAnsi="Times New Roman" w:cs="Times New Roman"/>
+          <w:sz w:val="24"/>
+          <w:szCs w:val="24"/>
+        </w:rPr>
+        <w:t>conteúdo d</w:t>
+      </w:r>
+      <w:r>
+        <w:rPr>
+          <w:rFonts w:ascii="Times New Roman" w:hAnsi="Times New Roman" w:cs="Times New Roman"/>
+          <w:sz w:val="24"/>
+          <w:szCs w:val="24"/>
+        </w:rPr>
+        <w:t>ele.</w:t>
+      </w:r>
+    </w:p>
+    <w:p>
+      <w:pPr>
+        <w:pStyle w:val="PargrafodaLista"/>
+        <w:numPr>
+          <w:ilvl w:val="1"/>
+          <w:numId w:val="1"/>
+        </w:numPr>
+        <w:spacing w:line="360" w:lineRule="auto"/>
+        <w:jc w:val="both"/>
+        <w:rPr>
+          <w:rFonts w:ascii="Times New Roman" w:hAnsi="Times New Roman" w:cs="Times New Roman"/>
+          <w:b/>
+          <w:bCs/>
+          <w:sz w:val="24"/>
+          <w:szCs w:val="24"/>
+          <w:u w:val="single"/>
+        </w:rPr>
+      </w:pPr>
+      <w:r>
+        <w:rPr>
+          <w:rFonts w:ascii="Times New Roman" w:hAnsi="Times New Roman" w:cs="Times New Roman"/>
+          <w:sz w:val="24"/>
+          <w:szCs w:val="24"/>
+        </w:rPr>
+        <w:t>Seu site precisa ter um tempo de carregamento bom, isto é, carreguem em menos de 2.5seg(4g), para ser classificado como bom.</w:t>
+      </w:r>
+    </w:p>
+    <w:p>
+      <w:pPr>
+        <w:pStyle w:val="PargrafodaLista"/>
+        <w:numPr>
+          <w:ilvl w:val="1"/>
+          <w:numId w:val="1"/>
+        </w:numPr>
+        <w:spacing w:line="360" w:lineRule="auto"/>
+        <w:jc w:val="both"/>
+        <w:rPr>
+          <w:rFonts w:ascii="Times New Roman" w:hAnsi="Times New Roman" w:cs="Times New Roman"/>
+          <w:b/>
+          <w:bCs/>
+          <w:sz w:val="24"/>
+          <w:szCs w:val="24"/>
+          <w:u w:val="single"/>
+        </w:rPr>
+      </w:pPr>
+      <w:r>
+        <w:rPr>
+          <w:rFonts w:ascii="Times New Roman" w:hAnsi="Times New Roman" w:cs="Times New Roman"/>
+          <w:sz w:val="24"/>
+          <w:szCs w:val="24"/>
+        </w:rPr>
+        <w:t xml:space="preserve">Podemos testar a velocidade de carregamento dos sites pelo: </w:t>
+      </w:r>
+      <w:hyperlink r:id="rId10" w:history="1">
+        <w:r>
+          <w:rPr>
+            <w:rStyle w:val="Hyperlink"/>
+            <w:rFonts w:ascii="Times New Roman" w:hAnsi="Times New Roman" w:cs="Times New Roman"/>
+            <w:sz w:val="24"/>
+            <w:szCs w:val="24"/>
+          </w:rPr>
+          <w:t>https://www.thinkwithgoogle.com/feature/testmysite/</w:t>
+        </w:r>
+      </w:hyperlink>
+      <w:r>
+        <w:rPr>
+          <w:rFonts w:ascii="Times New Roman" w:hAnsi="Times New Roman" w:cs="Times New Roman"/>
+          <w:sz w:val="24"/>
+          <w:szCs w:val="24"/>
+        </w:rPr>
+        <w:t xml:space="preserve"> e </w:t>
+      </w:r>
+      <w:hyperlink r:id="rId11" w:history="1">
+        <w:r>
+          <w:rPr>
+            <w:rStyle w:val="Hyperlink"/>
+            <w:rFonts w:ascii="Times New Roman" w:hAnsi="Times New Roman" w:cs="Times New Roman"/>
+            <w:sz w:val="24"/>
+            <w:szCs w:val="24"/>
+          </w:rPr>
+          <w:t>https://developers.google.com/speed/pagespeed/insights/</w:t>
+        </w:r>
+      </w:hyperlink>
+      <w:r>
+        <w:rPr>
+          <w:rFonts w:ascii="Times New Roman" w:hAnsi="Times New Roman" w:cs="Times New Roman"/>
+          <w:sz w:val="24"/>
+          <w:szCs w:val="24"/>
+        </w:rPr>
+        <w:t xml:space="preserve"> </w:t>
+      </w:r>
+    </w:p>
+    <w:p>
+      <w:pPr>
+        <w:pStyle w:val="PargrafodaLista"/>
+        <w:numPr>
+          <w:ilvl w:val="1"/>
+          <w:numId w:val="1"/>
+        </w:numPr>
+        <w:spacing w:line="360" w:lineRule="auto"/>
+        <w:jc w:val="both"/>
+        <w:rPr>
+          <w:rFonts w:ascii="Times New Roman" w:hAnsi="Times New Roman" w:cs="Times New Roman"/>
+          <w:b/>
+          <w:bCs/>
+          <w:sz w:val="24"/>
+          <w:szCs w:val="24"/>
+          <w:u w:val="single"/>
+        </w:rPr>
+      </w:pPr>
+      <w:r>
+        <w:rPr>
+          <w:rFonts w:ascii="Times New Roman" w:hAnsi="Times New Roman" w:cs="Times New Roman"/>
+          <w:sz w:val="24"/>
+          <w:szCs w:val="24"/>
+        </w:rPr>
+        <w:t xml:space="preserve">Precisamos prestar muita atenção no tempo de carregamento do site tanto para mobile quanto para desktop, isso influencia muito no ranqueamento dele. </w:t>
       </w:r>
     </w:p>
     <w:sectPr>

</xml_diff>

<commit_message>
Aplicando com o Yaost SEO
</commit_message>
<xml_diff>
--- a/Formação HTML && CSS3/Fundamentos de SEO - Primeiros Passos/Fundamentos de SEO - Primeiros Passos.docx
+++ b/Formação HTML && CSS3/Fundamentos de SEO - Primeiros Passos/Fundamentos de SEO - Primeiros Passos.docx
@@ -171,25 +171,7 @@
           <w:sz w:val="24"/>
           <w:szCs w:val="24"/>
         </w:rPr>
-        <w:t xml:space="preserve"> O google possui o </w:t>
-      </w:r>
-      <w:proofErr w:type="spellStart"/>
-      <w:r>
-        <w:rPr>
-          <w:rFonts w:ascii="Times New Roman" w:hAnsi="Times New Roman" w:cs="Times New Roman"/>
-          <w:sz w:val="24"/>
-          <w:szCs w:val="24"/>
-        </w:rPr>
-        <w:t>googlebot</w:t>
-      </w:r>
-      <w:proofErr w:type="spellEnd"/>
-      <w:r>
-        <w:rPr>
-          <w:rFonts w:ascii="Times New Roman" w:hAnsi="Times New Roman" w:cs="Times New Roman"/>
-          <w:sz w:val="24"/>
-          <w:szCs w:val="24"/>
-        </w:rPr>
-        <w:t xml:space="preserve"> que rastreia a internet o tempo todo procurando por sites novos.</w:t>
+        <w:t xml:space="preserve"> O google possui o googlebot que rastreia a internet o tempo todo procurando por sites novos.</w:t>
       </w:r>
     </w:p>
     <w:p>
@@ -224,43 +206,7 @@
           <w:sz w:val="24"/>
           <w:szCs w:val="24"/>
         </w:rPr>
-        <w:t xml:space="preserve">Quanto maior taxa de atualização no site, o </w:t>
-      </w:r>
-      <w:proofErr w:type="spellStart"/>
-      <w:r>
-        <w:rPr>
-          <w:rFonts w:ascii="Times New Roman" w:hAnsi="Times New Roman" w:cs="Times New Roman"/>
-          <w:sz w:val="24"/>
-          <w:szCs w:val="24"/>
-        </w:rPr>
-        <w:t>googlebot</w:t>
-      </w:r>
-      <w:proofErr w:type="spellEnd"/>
-      <w:r>
-        <w:rPr>
-          <w:rFonts w:ascii="Times New Roman" w:hAnsi="Times New Roman" w:cs="Times New Roman"/>
-          <w:sz w:val="24"/>
-          <w:szCs w:val="24"/>
-        </w:rPr>
-        <w:t xml:space="preserve"> vai entender que precisa </w:t>
-      </w:r>
-      <w:proofErr w:type="spellStart"/>
-      <w:r>
-        <w:rPr>
-          <w:rFonts w:ascii="Times New Roman" w:hAnsi="Times New Roman" w:cs="Times New Roman"/>
-          <w:sz w:val="24"/>
-          <w:szCs w:val="24"/>
-        </w:rPr>
-        <w:t>precisa</w:t>
-      </w:r>
-      <w:proofErr w:type="spellEnd"/>
-      <w:r>
-        <w:rPr>
-          <w:rFonts w:ascii="Times New Roman" w:hAnsi="Times New Roman" w:cs="Times New Roman"/>
-          <w:sz w:val="24"/>
-          <w:szCs w:val="24"/>
-        </w:rPr>
-        <w:t xml:space="preserve"> passar mais vezes por semana/mês para fazer a varredura novamente.</w:t>
+        <w:t>Quanto maior taxa de atualização no site, o googlebot vai entender que precisa precisa passar mais vezes por semana/mês para fazer a varredura novamente.</w:t>
       </w:r>
     </w:p>
     <w:p>
@@ -489,7 +435,6 @@
           <w:u w:val="single"/>
         </w:rPr>
       </w:pPr>
-      <w:proofErr w:type="spellStart"/>
       <w:r>
         <w:rPr>
           <w:rFonts w:ascii="Times New Roman" w:hAnsi="Times New Roman" w:cs="Times New Roman"/>
@@ -497,17 +442,7 @@
           <w:szCs w:val="24"/>
           <w:shd w:val="clear" w:color="auto" w:fill="FFFFFF"/>
         </w:rPr>
-        <w:t>Backlink</w:t>
-      </w:r>
-      <w:proofErr w:type="spellEnd"/>
-      <w:r>
-        <w:rPr>
-          <w:rFonts w:ascii="Times New Roman" w:hAnsi="Times New Roman" w:cs="Times New Roman"/>
-          <w:sz w:val="24"/>
-          <w:szCs w:val="24"/>
-          <w:shd w:val="clear" w:color="auto" w:fill="FFFFFF"/>
-        </w:rPr>
-        <w:t>: sites externos que apontam links para o nosso site;</w:t>
+        <w:t>Backlink: sites externos que apontam links para o nosso site;</w:t>
       </w:r>
     </w:p>
     <w:p>
@@ -721,9 +656,17 @@
           <w:szCs w:val="24"/>
           <w:shd w:val="clear" w:color="auto" w:fill="FFFFFF"/>
         </w:rPr>
+        <w:t xml:space="preserve"> Engine</w:t>
+      </w:r>
+      <w:r>
+        <w:rPr>
+          <w:rFonts w:ascii="Times New Roman" w:hAnsi="Times New Roman" w:cs="Times New Roman"/>
+          <w:sz w:val="24"/>
+          <w:szCs w:val="24"/>
+          <w:shd w:val="clear" w:color="auto" w:fill="FFFFFF"/>
+        </w:rPr>
         <w:t xml:space="preserve"> </w:t>
       </w:r>
-      <w:proofErr w:type="spellStart"/>
       <w:r>
         <w:rPr>
           <w:rFonts w:ascii="Times New Roman" w:hAnsi="Times New Roman" w:cs="Times New Roman"/>
@@ -731,9 +674,8 @@
           <w:szCs w:val="24"/>
           <w:shd w:val="clear" w:color="auto" w:fill="FFFFFF"/>
         </w:rPr>
-        <w:t>Engine</w:t>
-      </w:r>
-      <w:proofErr w:type="spellEnd"/>
+        <w:t>R</w:t>
+      </w:r>
       <w:r>
         <w:rPr>
           <w:rFonts w:ascii="Times New Roman" w:hAnsi="Times New Roman" w:cs="Times New Roman"/>
@@ -741,9 +683,8 @@
           <w:szCs w:val="24"/>
           <w:shd w:val="clear" w:color="auto" w:fill="FFFFFF"/>
         </w:rPr>
-        <w:t xml:space="preserve"> </w:t>
-      </w:r>
-      <w:proofErr w:type="spellStart"/>
+        <w:t>es</w:t>
+      </w:r>
       <w:r>
         <w:rPr>
           <w:rFonts w:ascii="Times New Roman" w:hAnsi="Times New Roman" w:cs="Times New Roman"/>
@@ -751,27 +692,8 @@
           <w:szCs w:val="24"/>
           <w:shd w:val="clear" w:color="auto" w:fill="FFFFFF"/>
         </w:rPr>
-        <w:t>R</w:t>
-      </w:r>
-      <w:r>
-        <w:rPr>
-          <w:rFonts w:ascii="Times New Roman" w:hAnsi="Times New Roman" w:cs="Times New Roman"/>
-          <w:sz w:val="24"/>
-          <w:szCs w:val="24"/>
-          <w:shd w:val="clear" w:color="auto" w:fill="FFFFFF"/>
-        </w:rPr>
-        <w:t>es</w:t>
-      </w:r>
-      <w:r>
-        <w:rPr>
-          <w:rFonts w:ascii="Times New Roman" w:hAnsi="Times New Roman" w:cs="Times New Roman"/>
-          <w:sz w:val="24"/>
-          <w:szCs w:val="24"/>
-          <w:shd w:val="clear" w:color="auto" w:fill="FFFFFF"/>
-        </w:rPr>
         <w:t>ult</w:t>
       </w:r>
-      <w:proofErr w:type="spellEnd"/>
       <w:r>
         <w:rPr>
           <w:rFonts w:ascii="Times New Roman" w:hAnsi="Times New Roman" w:cs="Times New Roman"/>
@@ -1052,25 +974,7 @@
           <w:sz w:val="24"/>
           <w:szCs w:val="24"/>
         </w:rPr>
-        <w:t xml:space="preserve">Nem todas as palavras são boas para usar como </w:t>
-      </w:r>
-      <w:proofErr w:type="spellStart"/>
-      <w:r>
-        <w:rPr>
-          <w:rFonts w:ascii="Times New Roman" w:hAnsi="Times New Roman" w:cs="Times New Roman"/>
-          <w:sz w:val="24"/>
-          <w:szCs w:val="24"/>
-        </w:rPr>
-        <w:t>keyword</w:t>
-      </w:r>
-      <w:proofErr w:type="spellEnd"/>
-      <w:r>
-        <w:rPr>
-          <w:rFonts w:ascii="Times New Roman" w:hAnsi="Times New Roman" w:cs="Times New Roman"/>
-          <w:sz w:val="24"/>
-          <w:szCs w:val="24"/>
-        </w:rPr>
-        <w:t>, sempre precisamos optar pelas palavras que possuem mais busca sobre.</w:t>
+        <w:t>Nem todas as palavras são boas para usar como keyword, sempre precisamos optar pelas palavras que possuem mais busca sobre.</w:t>
       </w:r>
       <w:r>
         <w:rPr>
@@ -1129,25 +1033,7 @@
           <w:sz w:val="24"/>
           <w:szCs w:val="24"/>
         </w:rPr>
-        <w:t xml:space="preserve">Utilizando essa ferramenta, nós podemos comparar palavras e frases para ver qual delas tem o maior volume de pesquisas e colocar como a </w:t>
-      </w:r>
-      <w:proofErr w:type="spellStart"/>
-      <w:r>
-        <w:rPr>
-          <w:rFonts w:ascii="Times New Roman" w:hAnsi="Times New Roman" w:cs="Times New Roman"/>
-          <w:sz w:val="24"/>
-          <w:szCs w:val="24"/>
-        </w:rPr>
-        <w:t>keyword</w:t>
-      </w:r>
-      <w:proofErr w:type="spellEnd"/>
-      <w:r>
-        <w:rPr>
-          <w:rFonts w:ascii="Times New Roman" w:hAnsi="Times New Roman" w:cs="Times New Roman"/>
-          <w:sz w:val="24"/>
-          <w:szCs w:val="24"/>
-        </w:rPr>
-        <w:t xml:space="preserve"> do seu site.</w:t>
+        <w:t>Utilizando essa ferramenta, nós podemos comparar palavras e frases para ver qual delas tem o maior volume de pesquisas e colocar como a keyword do seu site.</w:t>
       </w:r>
     </w:p>
     <w:p>
@@ -1222,25 +1108,7 @@
           <w:sz w:val="24"/>
           <w:szCs w:val="24"/>
         </w:rPr>
-        <w:t xml:space="preserve"> no </w:t>
-      </w:r>
-      <w:proofErr w:type="spellStart"/>
-      <w:r>
-        <w:rPr>
-          <w:rFonts w:ascii="Times New Roman" w:hAnsi="Times New Roman" w:cs="Times New Roman"/>
-          <w:sz w:val="24"/>
-          <w:szCs w:val="24"/>
-        </w:rPr>
-        <w:t>algorítimo</w:t>
-      </w:r>
-      <w:proofErr w:type="spellEnd"/>
-      <w:r>
-        <w:rPr>
-          <w:rFonts w:ascii="Times New Roman" w:hAnsi="Times New Roman" w:cs="Times New Roman"/>
-          <w:sz w:val="24"/>
-          <w:szCs w:val="24"/>
-        </w:rPr>
-        <w:t xml:space="preserve"> do google: </w:t>
+        <w:t xml:space="preserve"> no algorítimo do google: </w:t>
       </w:r>
       <w:hyperlink r:id="rId9" w:history="1">
         <w:r>
@@ -1667,25 +1535,7 @@
           <w:sz w:val="24"/>
           <w:szCs w:val="24"/>
         </w:rPr>
-        <w:t xml:space="preserve">Ferramentas como o google Search console, um plugin para o </w:t>
-      </w:r>
-      <w:proofErr w:type="spellStart"/>
-      <w:r>
-        <w:rPr>
-          <w:rFonts w:ascii="Times New Roman" w:hAnsi="Times New Roman" w:cs="Times New Roman"/>
-          <w:sz w:val="24"/>
-          <w:szCs w:val="24"/>
-        </w:rPr>
-        <w:t>chrome</w:t>
-      </w:r>
-      <w:proofErr w:type="spellEnd"/>
-      <w:r>
-        <w:rPr>
-          <w:rFonts w:ascii="Times New Roman" w:hAnsi="Times New Roman" w:cs="Times New Roman"/>
-          <w:sz w:val="24"/>
-          <w:szCs w:val="24"/>
-        </w:rPr>
-        <w:t xml:space="preserve"> ajuda e muito na verificação de problemas que precisam ser corrigidos no seu site para que ele tenha um ranqueamento maior.</w:t>
+        <w:t>Ferramentas como o google Search console, um plugin para o chrome ajuda e muito na verificação de problemas que precisam ser corrigidos no seu site para que ele tenha um ranqueamento maior.</w:t>
       </w:r>
     </w:p>
     <w:p>
@@ -1793,43 +1643,88 @@
           <w:sz w:val="24"/>
           <w:szCs w:val="24"/>
         </w:rPr>
-        <w:t xml:space="preserve"> e ver quantos </w:t>
-      </w:r>
-      <w:proofErr w:type="spellStart"/>
-      <w:r>
-        <w:rPr>
-          <w:rFonts w:ascii="Times New Roman" w:hAnsi="Times New Roman" w:cs="Times New Roman"/>
-          <w:sz w:val="24"/>
-          <w:szCs w:val="24"/>
-        </w:rPr>
-        <w:t>backlinks</w:t>
-      </w:r>
-      <w:proofErr w:type="spellEnd"/>
-      <w:r>
-        <w:rPr>
-          <w:rFonts w:ascii="Times New Roman" w:hAnsi="Times New Roman" w:cs="Times New Roman"/>
-          <w:sz w:val="24"/>
-          <w:szCs w:val="24"/>
-        </w:rPr>
-        <w:t xml:space="preserve"> eles tem, quais são os sites que deram </w:t>
-      </w:r>
-      <w:proofErr w:type="spellStart"/>
-      <w:r>
-        <w:rPr>
-          <w:rFonts w:ascii="Times New Roman" w:hAnsi="Times New Roman" w:cs="Times New Roman"/>
-          <w:sz w:val="24"/>
-          <w:szCs w:val="24"/>
-        </w:rPr>
-        <w:t>backlinks</w:t>
-      </w:r>
-      <w:proofErr w:type="spellEnd"/>
-      <w:r>
-        <w:rPr>
-          <w:rFonts w:ascii="Times New Roman" w:hAnsi="Times New Roman" w:cs="Times New Roman"/>
-          <w:sz w:val="24"/>
-          <w:szCs w:val="24"/>
-        </w:rPr>
-        <w:t>, como essa permuta foi conquistada, dentre outros, para dessa forma determinarmos uma meta para nosso site alcançar.</w:t>
+        <w:t xml:space="preserve"> e ver quantos backlinks eles tem, quais são os sites que deram backlinks, como essa permuta foi conquistada, dentre outros, para dessa forma determinarmos uma meta para nosso site alcançar.</w:t>
+      </w:r>
+    </w:p>
+    <w:p>
+      <w:pPr>
+        <w:pStyle w:val="PargrafodaLista"/>
+        <w:spacing w:line="360" w:lineRule="auto"/>
+        <w:ind w:left="1080"/>
+        <w:jc w:val="both"/>
+        <w:rPr>
+          <w:rFonts w:ascii="Times New Roman" w:hAnsi="Times New Roman" w:cs="Times New Roman"/>
+          <w:b/>
+          <w:bCs/>
+          <w:sz w:val="24"/>
+          <w:szCs w:val="24"/>
+          <w:u w:val="single"/>
+        </w:rPr>
+      </w:pPr>
+    </w:p>
+    <w:p>
+      <w:pPr>
+        <w:pStyle w:val="PargrafodaLista"/>
+        <w:numPr>
+          <w:ilvl w:val="0"/>
+          <w:numId w:val="1"/>
+        </w:numPr>
+        <w:spacing w:line="360" w:lineRule="auto"/>
+        <w:jc w:val="both"/>
+        <w:rPr>
+          <w:rFonts w:ascii="Times New Roman" w:hAnsi="Times New Roman" w:cs="Times New Roman"/>
+          <w:b/>
+          <w:bCs/>
+          <w:sz w:val="24"/>
+          <w:szCs w:val="24"/>
+          <w:u w:val="single"/>
+        </w:rPr>
+      </w:pPr>
+      <w:r>
+        <w:rPr>
+          <w:rFonts w:ascii="Times New Roman" w:hAnsi="Times New Roman" w:cs="Times New Roman"/>
+          <w:b/>
+          <w:bCs/>
+          <w:sz w:val="24"/>
+          <w:szCs w:val="24"/>
+          <w:u w:val="single"/>
+        </w:rPr>
+        <w:t>Aula 4 – SEO On Page:</w:t>
+      </w:r>
+    </w:p>
+    <w:p>
+      <w:pPr>
+        <w:pStyle w:val="PargrafodaLista"/>
+        <w:numPr>
+          <w:ilvl w:val="1"/>
+          <w:numId w:val="1"/>
+        </w:numPr>
+        <w:spacing w:line="360" w:lineRule="auto"/>
+        <w:jc w:val="both"/>
+        <w:rPr>
+          <w:rFonts w:ascii="Times New Roman" w:hAnsi="Times New Roman" w:cs="Times New Roman"/>
+          <w:b/>
+          <w:bCs/>
+          <w:sz w:val="24"/>
+          <w:szCs w:val="24"/>
+          <w:u w:val="single"/>
+        </w:rPr>
+      </w:pPr>
+      <w:r>
+        <w:rPr>
+          <w:rFonts w:ascii="Times New Roman" w:hAnsi="Times New Roman" w:cs="Times New Roman"/>
+          <w:sz w:val="24"/>
+          <w:szCs w:val="24"/>
+        </w:rPr>
+        <w:t xml:space="preserve"> </w:t>
+      </w:r>
+      <w:r>
+        <w:rPr>
+          <w:rFonts w:ascii="Times New Roman" w:hAnsi="Times New Roman" w:cs="Times New Roman"/>
+          <w:sz w:val="24"/>
+          <w:szCs w:val="24"/>
+        </w:rPr>
+        <w:t>É importante que o artigo da sua página tenha pelo menos 300 palavras e que sua palavra chave esteja escrita pelo menos 2 vezes dentre essas palavras, mantendo a coerência do texto, claro. Isso ajuda na hora da exibição do buscador.</w:t>
       </w:r>
     </w:p>
     <w:sectPr>
@@ -2377,6 +2272,7 @@
   <w:style w:type="character" w:default="1" w:styleId="Fontepargpadro">
     <w:name w:val="Default Paragraph Font"/>
     <w:uiPriority w:val="1"/>
+    <w:semiHidden/>
     <w:unhideWhenUsed/>
   </w:style>
   <w:style w:type="table" w:default="1" w:styleId="Tabelanormal">

</xml_diff>

<commit_message>
Aula 4 finalizada e iniciando a 5
Aula 5 – SEO Off Page
</commit_message>
<xml_diff>
--- a/Formação HTML && CSS3/Fundamentos de SEO - Primeiros Passos/Fundamentos de SEO - Primeiros Passos.docx
+++ b/Formação HTML && CSS3/Fundamentos de SEO - Primeiros Passos/Fundamentos de SEO - Primeiros Passos.docx
@@ -2229,6 +2229,49 @@
     <w:p>
       <w:pPr>
         <w:pStyle w:val="PargrafodaLista"/>
+        <w:spacing w:line="360" w:lineRule="auto"/>
+        <w:ind w:left="1800"/>
+        <w:jc w:val="both"/>
+        <w:rPr>
+          <w:rFonts w:ascii="Times New Roman" w:hAnsi="Times New Roman" w:cs="Times New Roman"/>
+          <w:sz w:val="24"/>
+          <w:szCs w:val="24"/>
+        </w:rPr>
+      </w:pPr>
+    </w:p>
+    <w:p>
+      <w:pPr>
+        <w:pStyle w:val="PargrafodaLista"/>
+        <w:numPr>
+          <w:ilvl w:val="0"/>
+          <w:numId w:val="1"/>
+        </w:numPr>
+        <w:spacing w:line="360" w:lineRule="auto"/>
+        <w:jc w:val="both"/>
+        <w:rPr>
+          <w:rFonts w:ascii="Times New Roman" w:hAnsi="Times New Roman" w:cs="Times New Roman"/>
+          <w:b/>
+          <w:bCs/>
+          <w:sz w:val="24"/>
+          <w:szCs w:val="24"/>
+          <w:u w:val="single"/>
+        </w:rPr>
+      </w:pPr>
+      <w:r>
+        <w:rPr>
+          <w:rFonts w:ascii="Times New Roman" w:hAnsi="Times New Roman" w:cs="Times New Roman"/>
+          <w:b/>
+          <w:bCs/>
+          <w:sz w:val="24"/>
+          <w:szCs w:val="24"/>
+          <w:u w:val="single"/>
+        </w:rPr>
+        <w:t>Aula 5 – SEO Off Page:</w:t>
+      </w:r>
+    </w:p>
+    <w:p>
+      <w:pPr>
+        <w:pStyle w:val="PargrafodaLista"/>
         <w:numPr>
           <w:ilvl w:val="1"/>
           <w:numId w:val="1"/>
@@ -2244,6 +2287,14 @@
           <w:u w:val="single"/>
         </w:rPr>
       </w:pPr>
+      <w:r>
+        <w:rPr>
+          <w:rFonts w:ascii="Times New Roman" w:hAnsi="Times New Roman" w:cs="Times New Roman"/>
+          <w:sz w:val="24"/>
+          <w:szCs w:val="24"/>
+        </w:rPr>
+        <w:t xml:space="preserve"> </w:t>
+      </w:r>
     </w:p>
     <w:sectPr>
       <w:pgSz w:w="11906" w:h="16838"/>

</xml_diff>

<commit_message>
Fazendo um bom SEO Off Page
</commit_message>
<xml_diff>
--- a/Formação HTML && CSS3/Fundamentos de SEO - Primeiros Passos/Fundamentos de SEO - Primeiros Passos.docx
+++ b/Formação HTML && CSS3/Fundamentos de SEO - Primeiros Passos/Fundamentos de SEO - Primeiros Passos.docx
@@ -171,25 +171,7 @@
           <w:sz w:val="24"/>
           <w:szCs w:val="24"/>
         </w:rPr>
-        <w:t xml:space="preserve"> O google possui o </w:t>
-      </w:r>
-      <w:proofErr w:type="spellStart"/>
-      <w:r>
-        <w:rPr>
-          <w:rFonts w:ascii="Times New Roman" w:hAnsi="Times New Roman" w:cs="Times New Roman"/>
-          <w:sz w:val="24"/>
-          <w:szCs w:val="24"/>
-        </w:rPr>
-        <w:t>googlebot</w:t>
-      </w:r>
-      <w:proofErr w:type="spellEnd"/>
-      <w:r>
-        <w:rPr>
-          <w:rFonts w:ascii="Times New Roman" w:hAnsi="Times New Roman" w:cs="Times New Roman"/>
-          <w:sz w:val="24"/>
-          <w:szCs w:val="24"/>
-        </w:rPr>
-        <w:t xml:space="preserve"> que rastreia a internet o tempo todo procurando por sites novos.</w:t>
+        <w:t xml:space="preserve"> O google possui o googlebot que rastreia a internet o tempo todo procurando por sites novos.</w:t>
       </w:r>
     </w:p>
     <w:p>
@@ -224,43 +206,7 @@
           <w:sz w:val="24"/>
           <w:szCs w:val="24"/>
         </w:rPr>
-        <w:t xml:space="preserve">Quanto maior taxa de atualização no site, o </w:t>
-      </w:r>
-      <w:proofErr w:type="spellStart"/>
-      <w:r>
-        <w:rPr>
-          <w:rFonts w:ascii="Times New Roman" w:hAnsi="Times New Roman" w:cs="Times New Roman"/>
-          <w:sz w:val="24"/>
-          <w:szCs w:val="24"/>
-        </w:rPr>
-        <w:t>googlebot</w:t>
-      </w:r>
-      <w:proofErr w:type="spellEnd"/>
-      <w:r>
-        <w:rPr>
-          <w:rFonts w:ascii="Times New Roman" w:hAnsi="Times New Roman" w:cs="Times New Roman"/>
-          <w:sz w:val="24"/>
-          <w:szCs w:val="24"/>
-        </w:rPr>
-        <w:t xml:space="preserve"> vai entender que precisa </w:t>
-      </w:r>
-      <w:proofErr w:type="spellStart"/>
-      <w:r>
-        <w:rPr>
-          <w:rFonts w:ascii="Times New Roman" w:hAnsi="Times New Roman" w:cs="Times New Roman"/>
-          <w:sz w:val="24"/>
-          <w:szCs w:val="24"/>
-        </w:rPr>
-        <w:t>precisa</w:t>
-      </w:r>
-      <w:proofErr w:type="spellEnd"/>
-      <w:r>
-        <w:rPr>
-          <w:rFonts w:ascii="Times New Roman" w:hAnsi="Times New Roman" w:cs="Times New Roman"/>
-          <w:sz w:val="24"/>
-          <w:szCs w:val="24"/>
-        </w:rPr>
-        <w:t xml:space="preserve"> passar mais vezes por semana/mês para fazer a varredura novamente.</w:t>
+        <w:t>Quanto maior taxa de atualização no site, o googlebot vai entender que precisa precisa passar mais vezes por semana/mês para fazer a varredura novamente.</w:t>
       </w:r>
     </w:p>
     <w:p>
@@ -489,7 +435,6 @@
           <w:u w:val="single"/>
         </w:rPr>
       </w:pPr>
-      <w:proofErr w:type="spellStart"/>
       <w:r>
         <w:rPr>
           <w:rFonts w:ascii="Times New Roman" w:hAnsi="Times New Roman" w:cs="Times New Roman"/>
@@ -497,17 +442,7 @@
           <w:szCs w:val="24"/>
           <w:shd w:val="clear" w:color="auto" w:fill="FFFFFF"/>
         </w:rPr>
-        <w:t>Backlink</w:t>
-      </w:r>
-      <w:proofErr w:type="spellEnd"/>
-      <w:r>
-        <w:rPr>
-          <w:rFonts w:ascii="Times New Roman" w:hAnsi="Times New Roman" w:cs="Times New Roman"/>
-          <w:sz w:val="24"/>
-          <w:szCs w:val="24"/>
-          <w:shd w:val="clear" w:color="auto" w:fill="FFFFFF"/>
-        </w:rPr>
-        <w:t>: sites externos que apontam links para o nosso site;</w:t>
+        <w:t>Backlink: sites externos que apontam links para o nosso site;</w:t>
       </w:r>
     </w:p>
     <w:p>
@@ -721,9 +656,17 @@
           <w:szCs w:val="24"/>
           <w:shd w:val="clear" w:color="auto" w:fill="FFFFFF"/>
         </w:rPr>
+        <w:t xml:space="preserve"> Engine</w:t>
+      </w:r>
+      <w:r>
+        <w:rPr>
+          <w:rFonts w:ascii="Times New Roman" w:hAnsi="Times New Roman" w:cs="Times New Roman"/>
+          <w:sz w:val="24"/>
+          <w:szCs w:val="24"/>
+          <w:shd w:val="clear" w:color="auto" w:fill="FFFFFF"/>
+        </w:rPr>
         <w:t xml:space="preserve"> </w:t>
       </w:r>
-      <w:proofErr w:type="spellStart"/>
       <w:r>
         <w:rPr>
           <w:rFonts w:ascii="Times New Roman" w:hAnsi="Times New Roman" w:cs="Times New Roman"/>
@@ -731,9 +674,8 @@
           <w:szCs w:val="24"/>
           <w:shd w:val="clear" w:color="auto" w:fill="FFFFFF"/>
         </w:rPr>
-        <w:t>Engine</w:t>
-      </w:r>
-      <w:proofErr w:type="spellEnd"/>
+        <w:t>R</w:t>
+      </w:r>
       <w:r>
         <w:rPr>
           <w:rFonts w:ascii="Times New Roman" w:hAnsi="Times New Roman" w:cs="Times New Roman"/>
@@ -741,9 +683,8 @@
           <w:szCs w:val="24"/>
           <w:shd w:val="clear" w:color="auto" w:fill="FFFFFF"/>
         </w:rPr>
-        <w:t xml:space="preserve"> </w:t>
-      </w:r>
-      <w:proofErr w:type="spellStart"/>
+        <w:t>es</w:t>
+      </w:r>
       <w:r>
         <w:rPr>
           <w:rFonts w:ascii="Times New Roman" w:hAnsi="Times New Roman" w:cs="Times New Roman"/>
@@ -751,27 +692,8 @@
           <w:szCs w:val="24"/>
           <w:shd w:val="clear" w:color="auto" w:fill="FFFFFF"/>
         </w:rPr>
-        <w:t>R</w:t>
-      </w:r>
-      <w:r>
-        <w:rPr>
-          <w:rFonts w:ascii="Times New Roman" w:hAnsi="Times New Roman" w:cs="Times New Roman"/>
-          <w:sz w:val="24"/>
-          <w:szCs w:val="24"/>
-          <w:shd w:val="clear" w:color="auto" w:fill="FFFFFF"/>
-        </w:rPr>
-        <w:t>es</w:t>
-      </w:r>
-      <w:r>
-        <w:rPr>
-          <w:rFonts w:ascii="Times New Roman" w:hAnsi="Times New Roman" w:cs="Times New Roman"/>
-          <w:sz w:val="24"/>
-          <w:szCs w:val="24"/>
-          <w:shd w:val="clear" w:color="auto" w:fill="FFFFFF"/>
-        </w:rPr>
         <w:t>ult</w:t>
       </w:r>
-      <w:proofErr w:type="spellEnd"/>
       <w:r>
         <w:rPr>
           <w:rFonts w:ascii="Times New Roman" w:hAnsi="Times New Roman" w:cs="Times New Roman"/>
@@ -1052,25 +974,7 @@
           <w:sz w:val="24"/>
           <w:szCs w:val="24"/>
         </w:rPr>
-        <w:t xml:space="preserve">Nem todas as palavras são boas para usar como </w:t>
-      </w:r>
-      <w:proofErr w:type="spellStart"/>
-      <w:r>
-        <w:rPr>
-          <w:rFonts w:ascii="Times New Roman" w:hAnsi="Times New Roman" w:cs="Times New Roman"/>
-          <w:sz w:val="24"/>
-          <w:szCs w:val="24"/>
-        </w:rPr>
-        <w:t>keyword</w:t>
-      </w:r>
-      <w:proofErr w:type="spellEnd"/>
-      <w:r>
-        <w:rPr>
-          <w:rFonts w:ascii="Times New Roman" w:hAnsi="Times New Roman" w:cs="Times New Roman"/>
-          <w:sz w:val="24"/>
-          <w:szCs w:val="24"/>
-        </w:rPr>
-        <w:t>, sempre precisamos optar pelas palavras que possuem mais busca sobre.</w:t>
+        <w:t>Nem todas as palavras são boas para usar como keyword, sempre precisamos optar pelas palavras que possuem mais busca sobre.</w:t>
       </w:r>
       <w:r>
         <w:rPr>
@@ -1129,25 +1033,7 @@
           <w:sz w:val="24"/>
           <w:szCs w:val="24"/>
         </w:rPr>
-        <w:t xml:space="preserve">Utilizando essa ferramenta, nós podemos comparar palavras e frases para ver qual delas tem o maior volume de pesquisas e colocar como a </w:t>
-      </w:r>
-      <w:proofErr w:type="spellStart"/>
-      <w:r>
-        <w:rPr>
-          <w:rFonts w:ascii="Times New Roman" w:hAnsi="Times New Roman" w:cs="Times New Roman"/>
-          <w:sz w:val="24"/>
-          <w:szCs w:val="24"/>
-        </w:rPr>
-        <w:t>keyword</w:t>
-      </w:r>
-      <w:proofErr w:type="spellEnd"/>
-      <w:r>
-        <w:rPr>
-          <w:rFonts w:ascii="Times New Roman" w:hAnsi="Times New Roman" w:cs="Times New Roman"/>
-          <w:sz w:val="24"/>
-          <w:szCs w:val="24"/>
-        </w:rPr>
-        <w:t xml:space="preserve"> do seu site.</w:t>
+        <w:t>Utilizando essa ferramenta, nós podemos comparar palavras e frases para ver qual delas tem o maior volume de pesquisas e colocar como a keyword do seu site.</w:t>
       </w:r>
     </w:p>
     <w:p>
@@ -1222,25 +1108,7 @@
           <w:sz w:val="24"/>
           <w:szCs w:val="24"/>
         </w:rPr>
-        <w:t xml:space="preserve"> no </w:t>
-      </w:r>
-      <w:proofErr w:type="spellStart"/>
-      <w:r>
-        <w:rPr>
-          <w:rFonts w:ascii="Times New Roman" w:hAnsi="Times New Roman" w:cs="Times New Roman"/>
-          <w:sz w:val="24"/>
-          <w:szCs w:val="24"/>
-        </w:rPr>
-        <w:t>algorítimo</w:t>
-      </w:r>
-      <w:proofErr w:type="spellEnd"/>
-      <w:r>
-        <w:rPr>
-          <w:rFonts w:ascii="Times New Roman" w:hAnsi="Times New Roman" w:cs="Times New Roman"/>
-          <w:sz w:val="24"/>
-          <w:szCs w:val="24"/>
-        </w:rPr>
-        <w:t xml:space="preserve"> do google: </w:t>
+        <w:t xml:space="preserve"> no algorítimo do google: </w:t>
       </w:r>
       <w:hyperlink r:id="rId9" w:history="1">
         <w:r>
@@ -1667,25 +1535,7 @@
           <w:sz w:val="24"/>
           <w:szCs w:val="24"/>
         </w:rPr>
-        <w:t xml:space="preserve">Ferramentas como o google Search console, um plugin para o </w:t>
-      </w:r>
-      <w:proofErr w:type="spellStart"/>
-      <w:r>
-        <w:rPr>
-          <w:rFonts w:ascii="Times New Roman" w:hAnsi="Times New Roman" w:cs="Times New Roman"/>
-          <w:sz w:val="24"/>
-          <w:szCs w:val="24"/>
-        </w:rPr>
-        <w:t>chrome</w:t>
-      </w:r>
-      <w:proofErr w:type="spellEnd"/>
-      <w:r>
-        <w:rPr>
-          <w:rFonts w:ascii="Times New Roman" w:hAnsi="Times New Roman" w:cs="Times New Roman"/>
-          <w:sz w:val="24"/>
-          <w:szCs w:val="24"/>
-        </w:rPr>
-        <w:t xml:space="preserve"> ajuda e muito na verificação de problemas que precisam ser corrigidos no seu site para que ele tenha um ranqueamento maior.</w:t>
+        <w:t>Ferramentas como o google Search console, um plugin para o chrome ajuda e muito na verificação de problemas que precisam ser corrigidos no seu site para que ele tenha um ranqueamento maior.</w:t>
       </w:r>
     </w:p>
     <w:p>
@@ -1793,18 +1643,73 @@
           <w:sz w:val="24"/>
           <w:szCs w:val="24"/>
         </w:rPr>
-        <w:t xml:space="preserve"> e ver quantos </w:t>
-      </w:r>
-      <w:proofErr w:type="spellStart"/>
-      <w:r>
-        <w:rPr>
-          <w:rFonts w:ascii="Times New Roman" w:hAnsi="Times New Roman" w:cs="Times New Roman"/>
-          <w:sz w:val="24"/>
-          <w:szCs w:val="24"/>
-        </w:rPr>
-        <w:t>backlinks</w:t>
-      </w:r>
-      <w:proofErr w:type="spellEnd"/>
+        <w:t xml:space="preserve"> e ver quantos backlinks eles tem, quais são os sites que deram backlinks, como essa permuta foi conquistada, dentre outros, para dessa forma determinarmos uma meta para nosso site alcançar.</w:t>
+      </w:r>
+    </w:p>
+    <w:p>
+      <w:pPr>
+        <w:pStyle w:val="PargrafodaLista"/>
+        <w:spacing w:line="360" w:lineRule="auto"/>
+        <w:ind w:left="1080"/>
+        <w:jc w:val="both"/>
+        <w:rPr>
+          <w:rFonts w:ascii="Times New Roman" w:hAnsi="Times New Roman" w:cs="Times New Roman"/>
+          <w:b/>
+          <w:bCs/>
+          <w:sz w:val="24"/>
+          <w:szCs w:val="24"/>
+          <w:u w:val="single"/>
+        </w:rPr>
+      </w:pPr>
+    </w:p>
+    <w:p>
+      <w:pPr>
+        <w:pStyle w:val="PargrafodaLista"/>
+        <w:numPr>
+          <w:ilvl w:val="0"/>
+          <w:numId w:val="1"/>
+        </w:numPr>
+        <w:spacing w:line="360" w:lineRule="auto"/>
+        <w:jc w:val="both"/>
+        <w:rPr>
+          <w:rFonts w:ascii="Times New Roman" w:hAnsi="Times New Roman" w:cs="Times New Roman"/>
+          <w:b/>
+          <w:bCs/>
+          <w:sz w:val="24"/>
+          <w:szCs w:val="24"/>
+          <w:u w:val="single"/>
+        </w:rPr>
+      </w:pPr>
+      <w:r>
+        <w:rPr>
+          <w:rFonts w:ascii="Times New Roman" w:hAnsi="Times New Roman" w:cs="Times New Roman"/>
+          <w:b/>
+          <w:bCs/>
+          <w:sz w:val="24"/>
+          <w:szCs w:val="24"/>
+          <w:u w:val="single"/>
+        </w:rPr>
+        <w:t>Aula 4 – SEO On Page:</w:t>
+      </w:r>
+    </w:p>
+    <w:p>
+      <w:pPr>
+        <w:pStyle w:val="PargrafodaLista"/>
+        <w:numPr>
+          <w:ilvl w:val="1"/>
+          <w:numId w:val="1"/>
+        </w:numPr>
+        <w:spacing w:line="360" w:lineRule="auto"/>
+        <w:jc w:val="both"/>
+        <w:rPr>
+          <w:rFonts w:ascii="Times New Roman" w:hAnsi="Times New Roman" w:cs="Times New Roman"/>
+          <w:b/>
+          <w:bCs/>
+          <w:sz w:val="24"/>
+          <w:szCs w:val="24"/>
+          <w:u w:val="single"/>
+        </w:rPr>
+      </w:pPr>
       <w:r>
         <w:rPr>
           <w:rFonts w:ascii="Times New Roman" w:hAnsi="Times New Roman" w:cs="Times New Roman"/>
@@ -1813,56 +1718,242 @@
         </w:rPr>
         <w:t xml:space="preserve"> </w:t>
       </w:r>
-      <w:proofErr w:type="gramStart"/>
-      <w:r>
-        <w:rPr>
-          <w:rFonts w:ascii="Times New Roman" w:hAnsi="Times New Roman" w:cs="Times New Roman"/>
-          <w:sz w:val="24"/>
-          <w:szCs w:val="24"/>
-        </w:rPr>
-        <w:t>eles tem</w:t>
-      </w:r>
-      <w:proofErr w:type="gramEnd"/>
-      <w:r>
-        <w:rPr>
-          <w:rFonts w:ascii="Times New Roman" w:hAnsi="Times New Roman" w:cs="Times New Roman"/>
-          <w:sz w:val="24"/>
-          <w:szCs w:val="24"/>
-        </w:rPr>
-        <w:t xml:space="preserve">, quais são os sites que deram </w:t>
-      </w:r>
-      <w:proofErr w:type="spellStart"/>
-      <w:r>
-        <w:rPr>
-          <w:rFonts w:ascii="Times New Roman" w:hAnsi="Times New Roman" w:cs="Times New Roman"/>
-          <w:sz w:val="24"/>
-          <w:szCs w:val="24"/>
-        </w:rPr>
-        <w:t>backlinks</w:t>
-      </w:r>
-      <w:proofErr w:type="spellEnd"/>
-      <w:r>
-        <w:rPr>
-          <w:rFonts w:ascii="Times New Roman" w:hAnsi="Times New Roman" w:cs="Times New Roman"/>
-          <w:sz w:val="24"/>
-          <w:szCs w:val="24"/>
-        </w:rPr>
-        <w:t>, como essa permuta foi conquistada, dentre outros, para dessa forma determinarmos uma meta para nosso site alcançar.</w:t>
-      </w:r>
-    </w:p>
-    <w:p>
-      <w:pPr>
-        <w:pStyle w:val="PargrafodaLista"/>
-        <w:spacing w:line="360" w:lineRule="auto"/>
-        <w:ind w:left="1080"/>
-        <w:jc w:val="both"/>
-        <w:rPr>
-          <w:rFonts w:ascii="Times New Roman" w:hAnsi="Times New Roman" w:cs="Times New Roman"/>
-          <w:b/>
-          <w:bCs/>
-          <w:sz w:val="24"/>
-          <w:szCs w:val="24"/>
-          <w:u w:val="single"/>
+      <w:r>
+        <w:rPr>
+          <w:rFonts w:ascii="Times New Roman" w:hAnsi="Times New Roman" w:cs="Times New Roman"/>
+          <w:sz w:val="24"/>
+          <w:szCs w:val="24"/>
+        </w:rPr>
+        <w:t>É importante que o artigo da sua página tenha pelo menos 300 palavras e que sua palavra chave esteja escrita pelo menos 2 vezes dentre essas palavras, mantendo a coerência do texto, claro. Isso ajuda na hora da exibição do buscador.</w:t>
+      </w:r>
+    </w:p>
+    <w:p>
+      <w:pPr>
+        <w:pStyle w:val="PargrafodaLista"/>
+        <w:numPr>
+          <w:ilvl w:val="1"/>
+          <w:numId w:val="1"/>
+        </w:numPr>
+        <w:spacing w:line="360" w:lineRule="auto"/>
+        <w:jc w:val="both"/>
+        <w:rPr>
+          <w:rFonts w:ascii="Times New Roman" w:hAnsi="Times New Roman" w:cs="Times New Roman"/>
+          <w:sz w:val="24"/>
+          <w:szCs w:val="24"/>
+        </w:rPr>
+      </w:pPr>
+      <w:r>
+        <w:rPr>
+          <w:rFonts w:ascii="Times New Roman" w:hAnsi="Times New Roman" w:cs="Times New Roman"/>
+          <w:sz w:val="24"/>
+          <w:szCs w:val="24"/>
+        </w:rPr>
+        <w:lastRenderedPageBreak/>
+        <w:t>Apenas recordando, SEO On-Page: Ligados diretamente a estrutura das páginas, códigos e conteúdo. São os aspectos internos ao site como:</w:t>
+      </w:r>
+    </w:p>
+    <w:p>
+      <w:pPr>
+        <w:pStyle w:val="PargrafodaLista"/>
+        <w:numPr>
+          <w:ilvl w:val="2"/>
+          <w:numId w:val="1"/>
+        </w:numPr>
+        <w:spacing w:line="360" w:lineRule="auto"/>
+        <w:jc w:val="both"/>
+        <w:rPr>
+          <w:rFonts w:ascii="Times New Roman" w:hAnsi="Times New Roman" w:cs="Times New Roman"/>
+          <w:sz w:val="24"/>
+          <w:szCs w:val="24"/>
+        </w:rPr>
+      </w:pPr>
+      <w:r>
+        <w:rPr>
+          <w:rFonts w:ascii="Times New Roman" w:hAnsi="Times New Roman" w:cs="Times New Roman"/>
+          <w:sz w:val="24"/>
+          <w:szCs w:val="24"/>
+        </w:rPr>
+        <w:t>Palavras-chave mais relevantes presentes na Tag &lt;title&gt;;</w:t>
+      </w:r>
+    </w:p>
+    <w:p>
+      <w:pPr>
+        <w:pStyle w:val="PargrafodaLista"/>
+        <w:numPr>
+          <w:ilvl w:val="2"/>
+          <w:numId w:val="1"/>
+        </w:numPr>
+        <w:spacing w:line="360" w:lineRule="auto"/>
+        <w:jc w:val="both"/>
+        <w:rPr>
+          <w:rFonts w:ascii="Times New Roman" w:hAnsi="Times New Roman" w:cs="Times New Roman"/>
+          <w:sz w:val="24"/>
+          <w:szCs w:val="24"/>
+        </w:rPr>
+      </w:pPr>
+      <w:r>
+        <w:rPr>
+          <w:rFonts w:ascii="Times New Roman" w:hAnsi="Times New Roman" w:cs="Times New Roman"/>
+          <w:sz w:val="24"/>
+          <w:szCs w:val="24"/>
+        </w:rPr>
+        <w:t>Cada página deve possuir um título &lt;title&gt; próprio, relevante e diferente das outras páginas. PROIBIDO títulos duplicados;</w:t>
+      </w:r>
+    </w:p>
+    <w:p>
+      <w:pPr>
+        <w:pStyle w:val="PargrafodaLista"/>
+        <w:numPr>
+          <w:ilvl w:val="2"/>
+          <w:numId w:val="1"/>
+        </w:numPr>
+        <w:spacing w:line="360" w:lineRule="auto"/>
+        <w:jc w:val="both"/>
+        <w:rPr>
+          <w:rFonts w:ascii="Times New Roman" w:hAnsi="Times New Roman" w:cs="Times New Roman"/>
+          <w:sz w:val="24"/>
+          <w:szCs w:val="24"/>
+        </w:rPr>
+      </w:pPr>
+      <w:r>
+        <w:rPr>
+          <w:rFonts w:ascii="Times New Roman" w:hAnsi="Times New Roman" w:cs="Times New Roman"/>
+          <w:sz w:val="24"/>
+          <w:szCs w:val="24"/>
+        </w:rPr>
+        <w:t>Ordem da palavra-chave no &lt;title&gt;. A palavra-chave deve estar no início;</w:t>
+      </w:r>
+    </w:p>
+    <w:p>
+      <w:pPr>
+        <w:pStyle w:val="PargrafodaLista"/>
+        <w:numPr>
+          <w:ilvl w:val="2"/>
+          <w:numId w:val="1"/>
+        </w:numPr>
+        <w:spacing w:line="360" w:lineRule="auto"/>
+        <w:jc w:val="both"/>
+        <w:rPr>
+          <w:rFonts w:ascii="Times New Roman" w:hAnsi="Times New Roman" w:cs="Times New Roman"/>
+          <w:sz w:val="24"/>
+          <w:szCs w:val="24"/>
+        </w:rPr>
+      </w:pPr>
+      <w:r>
+        <w:rPr>
+          <w:rFonts w:ascii="Times New Roman" w:hAnsi="Times New Roman" w:cs="Times New Roman"/>
+          <w:sz w:val="24"/>
+          <w:szCs w:val="24"/>
+        </w:rPr>
+        <w:t>Imagens com a tag ALT preenchidas e descrição correta da imagem;</w:t>
+      </w:r>
+    </w:p>
+    <w:p>
+      <w:pPr>
+        <w:pStyle w:val="PargrafodaLista"/>
+        <w:numPr>
+          <w:ilvl w:val="2"/>
+          <w:numId w:val="1"/>
+        </w:numPr>
+        <w:spacing w:line="360" w:lineRule="auto"/>
+        <w:jc w:val="both"/>
+        <w:rPr>
+          <w:rFonts w:ascii="Times New Roman" w:hAnsi="Times New Roman" w:cs="Times New Roman"/>
+          <w:sz w:val="24"/>
+          <w:szCs w:val="24"/>
+        </w:rPr>
+      </w:pPr>
+      <w:r>
+        <w:rPr>
+          <w:rFonts w:ascii="Times New Roman" w:hAnsi="Times New Roman" w:cs="Times New Roman"/>
+          <w:sz w:val="24"/>
+          <w:szCs w:val="24"/>
+        </w:rPr>
+        <w:t>Verificar se o conteúdo do site é duplicado. Evitar copiar conteúdo de outros sites. O conteúdo deve ser único;</w:t>
+      </w:r>
+    </w:p>
+    <w:p>
+      <w:pPr>
+        <w:pStyle w:val="PargrafodaLista"/>
+        <w:numPr>
+          <w:ilvl w:val="2"/>
+          <w:numId w:val="1"/>
+        </w:numPr>
+        <w:spacing w:line="360" w:lineRule="auto"/>
+        <w:jc w:val="both"/>
+        <w:rPr>
+          <w:rFonts w:ascii="Times New Roman" w:hAnsi="Times New Roman" w:cs="Times New Roman"/>
+          <w:sz w:val="24"/>
+          <w:szCs w:val="24"/>
+        </w:rPr>
+      </w:pPr>
+      <w:r>
+        <w:rPr>
+          <w:rFonts w:ascii="Times New Roman" w:hAnsi="Times New Roman" w:cs="Times New Roman"/>
+          <w:sz w:val="24"/>
+          <w:szCs w:val="24"/>
+        </w:rPr>
+        <w:t>Sem erros de ortografia e concordância no conteúdo;</w:t>
+      </w:r>
+    </w:p>
+    <w:p>
+      <w:pPr>
+        <w:pStyle w:val="PargrafodaLista"/>
+        <w:numPr>
+          <w:ilvl w:val="2"/>
+          <w:numId w:val="1"/>
+        </w:numPr>
+        <w:spacing w:line="360" w:lineRule="auto"/>
+        <w:jc w:val="both"/>
+        <w:rPr>
+          <w:rFonts w:ascii="Times New Roman" w:hAnsi="Times New Roman" w:cs="Times New Roman"/>
+          <w:sz w:val="24"/>
+          <w:szCs w:val="24"/>
+        </w:rPr>
+      </w:pPr>
+      <w:r>
+        <w:rPr>
+          <w:rFonts w:ascii="Times New Roman" w:hAnsi="Times New Roman" w:cs="Times New Roman"/>
+          <w:sz w:val="24"/>
+          <w:szCs w:val="24"/>
+        </w:rPr>
+        <w:t>Utilização de URLs amigáveis, com o hífen ( - ) de separador;</w:t>
+      </w:r>
+    </w:p>
+    <w:p>
+      <w:pPr>
+        <w:pStyle w:val="PargrafodaLista"/>
+        <w:numPr>
+          <w:ilvl w:val="2"/>
+          <w:numId w:val="1"/>
+        </w:numPr>
+        <w:spacing w:line="360" w:lineRule="auto"/>
+        <w:jc w:val="both"/>
+        <w:rPr>
+          <w:rFonts w:ascii="Times New Roman" w:hAnsi="Times New Roman" w:cs="Times New Roman"/>
+          <w:sz w:val="24"/>
+          <w:szCs w:val="24"/>
+        </w:rPr>
+      </w:pPr>
+      <w:r>
+        <w:rPr>
+          <w:rFonts w:ascii="Times New Roman" w:hAnsi="Times New Roman" w:cs="Times New Roman"/>
+          <w:sz w:val="24"/>
+          <w:szCs w:val="24"/>
+        </w:rPr>
+        <w:t>Uso de linkagem interna entre as páginas e também posts do site, seguindo as recomendações do texto âncora.</w:t>
+      </w:r>
+    </w:p>
+    <w:p>
+      <w:pPr>
+        <w:pStyle w:val="PargrafodaLista"/>
+        <w:spacing w:line="360" w:lineRule="auto"/>
+        <w:ind w:left="1800"/>
+        <w:jc w:val="both"/>
+        <w:rPr>
+          <w:rFonts w:ascii="Times New Roman" w:hAnsi="Times New Roman" w:cs="Times New Roman"/>
+          <w:sz w:val="24"/>
+          <w:szCs w:val="24"/>
         </w:rPr>
       </w:pPr>
     </w:p>
@@ -1893,31 +1984,7 @@
           <w:szCs w:val="24"/>
           <w:u w:val="single"/>
         </w:rPr>
-        <w:t xml:space="preserve">Aula 4 – SEO </w:t>
-      </w:r>
-      <w:proofErr w:type="spellStart"/>
-      <w:r>
-        <w:rPr>
-          <w:rFonts w:ascii="Times New Roman" w:hAnsi="Times New Roman" w:cs="Times New Roman"/>
-          <w:b/>
-          <w:bCs/>
-          <w:sz w:val="24"/>
-          <w:szCs w:val="24"/>
-          <w:u w:val="single"/>
-        </w:rPr>
-        <w:t>On</w:t>
-      </w:r>
-      <w:proofErr w:type="spellEnd"/>
-      <w:r>
-        <w:rPr>
-          <w:rFonts w:ascii="Times New Roman" w:hAnsi="Times New Roman" w:cs="Times New Roman"/>
-          <w:b/>
-          <w:bCs/>
-          <w:sz w:val="24"/>
-          <w:szCs w:val="24"/>
-          <w:u w:val="single"/>
-        </w:rPr>
-        <w:t xml:space="preserve"> Page:</w:t>
+        <w:t>Aula 5 – SEO Off Page:</w:t>
       </w:r>
     </w:p>
     <w:p>
@@ -1952,7 +2019,7 @@
           <w:sz w:val="24"/>
           <w:szCs w:val="24"/>
         </w:rPr>
-        <w:t>É importante que o artigo da sua página tenha pelo menos 300 palavras e que sua palavra chave esteja escrita pelo menos 2 vezes dentre essas palavras, mantendo a coerência do texto, claro. Isso ajuda na hora da exibição do buscador.</w:t>
+        <w:t>Fazer uma planilha das pags para compartilhar com a equipe e entrar em contato para fazer parcerias e conseguir backlinks.</w:t>
       </w:r>
     </w:p>
     <w:p>
@@ -1966,307 +2033,28 @@
         <w:jc w:val="both"/>
         <w:rPr>
           <w:rFonts w:ascii="Times New Roman" w:hAnsi="Times New Roman" w:cs="Times New Roman"/>
-          <w:sz w:val="24"/>
-          <w:szCs w:val="24"/>
-        </w:rPr>
-      </w:pPr>
-      <w:r>
-        <w:rPr>
-          <w:rFonts w:ascii="Times New Roman" w:hAnsi="Times New Roman" w:cs="Times New Roman"/>
-          <w:sz w:val="24"/>
-          <w:szCs w:val="24"/>
-        </w:rPr>
-        <w:lastRenderedPageBreak/>
-        <w:t xml:space="preserve">Apenas recordando, SEO </w:t>
-      </w:r>
-      <w:proofErr w:type="spellStart"/>
-      <w:r>
-        <w:rPr>
-          <w:rFonts w:ascii="Times New Roman" w:hAnsi="Times New Roman" w:cs="Times New Roman"/>
-          <w:sz w:val="24"/>
-          <w:szCs w:val="24"/>
-        </w:rPr>
-        <w:t>On</w:t>
-      </w:r>
-      <w:proofErr w:type="spellEnd"/>
-      <w:r>
-        <w:rPr>
-          <w:rFonts w:ascii="Times New Roman" w:hAnsi="Times New Roman" w:cs="Times New Roman"/>
-          <w:sz w:val="24"/>
-          <w:szCs w:val="24"/>
-        </w:rPr>
-        <w:t>-Page: Ligados diretamente a estrutura das páginas, códigos e conteúdo. São os aspectos internos ao site como:</w:t>
-      </w:r>
-    </w:p>
-    <w:p>
-      <w:pPr>
-        <w:pStyle w:val="PargrafodaLista"/>
-        <w:numPr>
-          <w:ilvl w:val="2"/>
-          <w:numId w:val="1"/>
-        </w:numPr>
-        <w:spacing w:line="360" w:lineRule="auto"/>
-        <w:jc w:val="both"/>
-        <w:rPr>
-          <w:rFonts w:ascii="Times New Roman" w:hAnsi="Times New Roman" w:cs="Times New Roman"/>
-          <w:sz w:val="24"/>
-          <w:szCs w:val="24"/>
-        </w:rPr>
-      </w:pPr>
-      <w:r>
-        <w:rPr>
-          <w:rFonts w:ascii="Times New Roman" w:hAnsi="Times New Roman" w:cs="Times New Roman"/>
-          <w:sz w:val="24"/>
-          <w:szCs w:val="24"/>
-        </w:rPr>
-        <w:t>Palavras-chave mais relevantes presentes na Tag &lt;title&gt;;</w:t>
-      </w:r>
-    </w:p>
-    <w:p>
-      <w:pPr>
-        <w:pStyle w:val="PargrafodaLista"/>
-        <w:numPr>
-          <w:ilvl w:val="2"/>
-          <w:numId w:val="1"/>
-        </w:numPr>
-        <w:spacing w:line="360" w:lineRule="auto"/>
-        <w:jc w:val="both"/>
-        <w:rPr>
-          <w:rFonts w:ascii="Times New Roman" w:hAnsi="Times New Roman" w:cs="Times New Roman"/>
-          <w:sz w:val="24"/>
-          <w:szCs w:val="24"/>
-        </w:rPr>
-      </w:pPr>
-      <w:r>
-        <w:rPr>
-          <w:rFonts w:ascii="Times New Roman" w:hAnsi="Times New Roman" w:cs="Times New Roman"/>
-          <w:sz w:val="24"/>
-          <w:szCs w:val="24"/>
-        </w:rPr>
-        <w:t>Cada página deve possuir um título &lt;title&gt; próprio, relevante e diferente das outras páginas. PROIBIDO títulos duplicados;</w:t>
-      </w:r>
-    </w:p>
-    <w:p>
-      <w:pPr>
-        <w:pStyle w:val="PargrafodaLista"/>
-        <w:numPr>
-          <w:ilvl w:val="2"/>
-          <w:numId w:val="1"/>
-        </w:numPr>
-        <w:spacing w:line="360" w:lineRule="auto"/>
-        <w:jc w:val="both"/>
-        <w:rPr>
-          <w:rFonts w:ascii="Times New Roman" w:hAnsi="Times New Roman" w:cs="Times New Roman"/>
-          <w:sz w:val="24"/>
-          <w:szCs w:val="24"/>
-        </w:rPr>
-      </w:pPr>
-      <w:r>
-        <w:rPr>
-          <w:rFonts w:ascii="Times New Roman" w:hAnsi="Times New Roman" w:cs="Times New Roman"/>
-          <w:sz w:val="24"/>
-          <w:szCs w:val="24"/>
-        </w:rPr>
-        <w:t>Ordem da palavra-chave no &lt;title&gt;. A palavra-chave deve estar no início;</w:t>
-      </w:r>
-    </w:p>
-    <w:p>
-      <w:pPr>
-        <w:pStyle w:val="PargrafodaLista"/>
-        <w:numPr>
-          <w:ilvl w:val="2"/>
-          <w:numId w:val="1"/>
-        </w:numPr>
-        <w:spacing w:line="360" w:lineRule="auto"/>
-        <w:jc w:val="both"/>
-        <w:rPr>
-          <w:rFonts w:ascii="Times New Roman" w:hAnsi="Times New Roman" w:cs="Times New Roman"/>
-          <w:sz w:val="24"/>
-          <w:szCs w:val="24"/>
-        </w:rPr>
-      </w:pPr>
-      <w:r>
-        <w:rPr>
-          <w:rFonts w:ascii="Times New Roman" w:hAnsi="Times New Roman" w:cs="Times New Roman"/>
-          <w:sz w:val="24"/>
-          <w:szCs w:val="24"/>
-        </w:rPr>
-        <w:t>Imagens com a tag ALT preenchidas e descrição correta da imagem;</w:t>
-      </w:r>
-    </w:p>
-    <w:p>
-      <w:pPr>
-        <w:pStyle w:val="PargrafodaLista"/>
-        <w:numPr>
-          <w:ilvl w:val="2"/>
-          <w:numId w:val="1"/>
-        </w:numPr>
-        <w:spacing w:line="360" w:lineRule="auto"/>
-        <w:jc w:val="both"/>
-        <w:rPr>
-          <w:rFonts w:ascii="Times New Roman" w:hAnsi="Times New Roman" w:cs="Times New Roman"/>
-          <w:sz w:val="24"/>
-          <w:szCs w:val="24"/>
-        </w:rPr>
-      </w:pPr>
-      <w:r>
-        <w:rPr>
-          <w:rFonts w:ascii="Times New Roman" w:hAnsi="Times New Roman" w:cs="Times New Roman"/>
-          <w:sz w:val="24"/>
-          <w:szCs w:val="24"/>
-        </w:rPr>
-        <w:t>Verificar se o conteúdo do site é duplicado. Evitar copiar conteúdo de outros sites. O conteúdo deve ser único;</w:t>
-      </w:r>
-    </w:p>
-    <w:p>
-      <w:pPr>
-        <w:pStyle w:val="PargrafodaLista"/>
-        <w:numPr>
-          <w:ilvl w:val="2"/>
-          <w:numId w:val="1"/>
-        </w:numPr>
-        <w:spacing w:line="360" w:lineRule="auto"/>
-        <w:jc w:val="both"/>
-        <w:rPr>
-          <w:rFonts w:ascii="Times New Roman" w:hAnsi="Times New Roman" w:cs="Times New Roman"/>
-          <w:sz w:val="24"/>
-          <w:szCs w:val="24"/>
-        </w:rPr>
-      </w:pPr>
-      <w:r>
-        <w:rPr>
-          <w:rFonts w:ascii="Times New Roman" w:hAnsi="Times New Roman" w:cs="Times New Roman"/>
-          <w:sz w:val="24"/>
-          <w:szCs w:val="24"/>
-        </w:rPr>
-        <w:t>Sem erros de ortografia e concordância no conteúdo;</w:t>
-      </w:r>
-    </w:p>
-    <w:p>
-      <w:pPr>
-        <w:pStyle w:val="PargrafodaLista"/>
-        <w:numPr>
-          <w:ilvl w:val="2"/>
-          <w:numId w:val="1"/>
-        </w:numPr>
-        <w:spacing w:line="360" w:lineRule="auto"/>
-        <w:jc w:val="both"/>
-        <w:rPr>
-          <w:rFonts w:ascii="Times New Roman" w:hAnsi="Times New Roman" w:cs="Times New Roman"/>
-          <w:sz w:val="24"/>
-          <w:szCs w:val="24"/>
-        </w:rPr>
-      </w:pPr>
-      <w:r>
-        <w:rPr>
-          <w:rFonts w:ascii="Times New Roman" w:hAnsi="Times New Roman" w:cs="Times New Roman"/>
-          <w:sz w:val="24"/>
-          <w:szCs w:val="24"/>
-        </w:rPr>
-        <w:t xml:space="preserve">Utilização de </w:t>
-      </w:r>
-      <w:proofErr w:type="spellStart"/>
-      <w:r>
-        <w:rPr>
-          <w:rFonts w:ascii="Times New Roman" w:hAnsi="Times New Roman" w:cs="Times New Roman"/>
-          <w:sz w:val="24"/>
-          <w:szCs w:val="24"/>
-        </w:rPr>
-        <w:t>URLs</w:t>
-      </w:r>
-      <w:proofErr w:type="spellEnd"/>
-      <w:r>
-        <w:rPr>
-          <w:rFonts w:ascii="Times New Roman" w:hAnsi="Times New Roman" w:cs="Times New Roman"/>
-          <w:sz w:val="24"/>
-          <w:szCs w:val="24"/>
-        </w:rPr>
-        <w:t xml:space="preserve"> amigáveis, com o hífen ( - ) de separador;</w:t>
-      </w:r>
-    </w:p>
-    <w:p>
-      <w:pPr>
-        <w:pStyle w:val="PargrafodaLista"/>
-        <w:numPr>
-          <w:ilvl w:val="2"/>
-          <w:numId w:val="1"/>
-        </w:numPr>
-        <w:spacing w:line="360" w:lineRule="auto"/>
-        <w:jc w:val="both"/>
-        <w:rPr>
-          <w:rFonts w:ascii="Times New Roman" w:hAnsi="Times New Roman" w:cs="Times New Roman"/>
-          <w:sz w:val="24"/>
-          <w:szCs w:val="24"/>
-        </w:rPr>
-      </w:pPr>
-      <w:r>
-        <w:rPr>
-          <w:rFonts w:ascii="Times New Roman" w:hAnsi="Times New Roman" w:cs="Times New Roman"/>
-          <w:sz w:val="24"/>
-          <w:szCs w:val="24"/>
-        </w:rPr>
-        <w:t xml:space="preserve">Uso de </w:t>
-      </w:r>
-      <w:proofErr w:type="spellStart"/>
-      <w:r>
-        <w:rPr>
-          <w:rFonts w:ascii="Times New Roman" w:hAnsi="Times New Roman" w:cs="Times New Roman"/>
-          <w:sz w:val="24"/>
-          <w:szCs w:val="24"/>
-        </w:rPr>
-        <w:t>linkagem</w:t>
-      </w:r>
-      <w:proofErr w:type="spellEnd"/>
-      <w:r>
-        <w:rPr>
-          <w:rFonts w:ascii="Times New Roman" w:hAnsi="Times New Roman" w:cs="Times New Roman"/>
-          <w:sz w:val="24"/>
-          <w:szCs w:val="24"/>
-        </w:rPr>
-        <w:t xml:space="preserve"> interna entre as páginas e também posts do site, seguindo as recomendações do texto âncora.</w:t>
-      </w:r>
-    </w:p>
-    <w:p>
-      <w:pPr>
-        <w:pStyle w:val="PargrafodaLista"/>
-        <w:spacing w:line="360" w:lineRule="auto"/>
-        <w:ind w:left="1800"/>
-        <w:jc w:val="both"/>
-        <w:rPr>
-          <w:rFonts w:ascii="Times New Roman" w:hAnsi="Times New Roman" w:cs="Times New Roman"/>
-          <w:sz w:val="24"/>
-          <w:szCs w:val="24"/>
-        </w:rPr>
-      </w:pPr>
-    </w:p>
-    <w:p>
-      <w:pPr>
-        <w:pStyle w:val="PargrafodaLista"/>
-        <w:numPr>
-          <w:ilvl w:val="0"/>
-          <w:numId w:val="1"/>
-        </w:numPr>
-        <w:spacing w:line="360" w:lineRule="auto"/>
-        <w:jc w:val="both"/>
-        <w:rPr>
-          <w:rFonts w:ascii="Times New Roman" w:hAnsi="Times New Roman" w:cs="Times New Roman"/>
-          <w:b/>
-          <w:bCs/>
-          <w:sz w:val="24"/>
-          <w:szCs w:val="24"/>
-          <w:u w:val="single"/>
-        </w:rPr>
-      </w:pPr>
-      <w:r>
-        <w:rPr>
-          <w:rFonts w:ascii="Times New Roman" w:hAnsi="Times New Roman" w:cs="Times New Roman"/>
-          <w:b/>
-          <w:bCs/>
-          <w:sz w:val="24"/>
-          <w:szCs w:val="24"/>
-          <w:u w:val="single"/>
-        </w:rPr>
-        <w:t>Aula 5 – SEO Off Page:</w:t>
+          <w:b/>
+          <w:bCs/>
+          <w:sz w:val="24"/>
+          <w:szCs w:val="24"/>
+          <w:u w:val="single"/>
+        </w:rPr>
+      </w:pPr>
+      <w:r>
+        <w:rPr>
+          <w:rFonts w:ascii="Times New Roman" w:hAnsi="Times New Roman" w:cs="Times New Roman"/>
+          <w:sz w:val="24"/>
+          <w:szCs w:val="24"/>
+        </w:rPr>
+        <w:t xml:space="preserve"> </w:t>
+      </w:r>
+      <w:r>
+        <w:rPr>
+          <w:rFonts w:ascii="Times New Roman" w:hAnsi="Times New Roman" w:cs="Times New Roman"/>
+          <w:sz w:val="24"/>
+          <w:szCs w:val="24"/>
+        </w:rPr>
+        <w:t>SEO é um processo competitivo.</w:t>
       </w:r>
     </w:p>
     <w:p>
@@ -2294,6 +2082,38 @@
           <w:szCs w:val="24"/>
         </w:rPr>
         <w:t xml:space="preserve"> </w:t>
+      </w:r>
+      <w:r>
+        <w:rPr>
+          <w:rFonts w:ascii="Times New Roman" w:hAnsi="Times New Roman" w:cs="Times New Roman"/>
+          <w:sz w:val="24"/>
+          <w:szCs w:val="24"/>
+        </w:rPr>
+        <w:t xml:space="preserve">Não existe estratégia de SEO sem </w:t>
+      </w:r>
+      <w:r>
+        <w:rPr>
+          <w:rFonts w:ascii="Times New Roman" w:hAnsi="Times New Roman" w:cs="Times New Roman"/>
+          <w:sz w:val="24"/>
+          <w:szCs w:val="24"/>
+        </w:rPr>
+        <w:t xml:space="preserve">ter </w:t>
+      </w:r>
+      <w:r>
+        <w:rPr>
+          <w:rFonts w:ascii="Times New Roman" w:hAnsi="Times New Roman" w:cs="Times New Roman"/>
+          <w:sz w:val="24"/>
+          <w:szCs w:val="24"/>
+        </w:rPr>
+        <w:t>autoridade externa.</w:t>
+      </w:r>
+      <w:r>
+        <w:rPr>
+          <w:rFonts w:ascii="Times New Roman" w:hAnsi="Times New Roman" w:cs="Times New Roman"/>
+          <w:sz w:val="24"/>
+          <w:szCs w:val="24"/>
+        </w:rPr>
+        <w:t xml:space="preserve"> Não adianta nada fazer todo o ajustamento no site.</w:t>
       </w:r>
     </w:p>
     <w:sectPr>

</xml_diff>

<commit_message>
Fim da aula 5 e inicído da 6
</commit_message>
<xml_diff>
--- a/Formação HTML && CSS3/Fundamentos de SEO - Primeiros Passos/Fundamentos de SEO - Primeiros Passos.docx
+++ b/Formação HTML && CSS3/Fundamentos de SEO - Primeiros Passos/Fundamentos de SEO - Primeiros Passos.docx
@@ -171,7 +171,25 @@
           <w:sz w:val="24"/>
           <w:szCs w:val="24"/>
         </w:rPr>
-        <w:t xml:space="preserve"> O google possui o googlebot que rastreia a internet o tempo todo procurando por sites novos.</w:t>
+        <w:t xml:space="preserve"> O google possui o </w:t>
+      </w:r>
+      <w:proofErr w:type="spellStart"/>
+      <w:r>
+        <w:rPr>
+          <w:rFonts w:ascii="Times New Roman" w:hAnsi="Times New Roman" w:cs="Times New Roman"/>
+          <w:sz w:val="24"/>
+          <w:szCs w:val="24"/>
+        </w:rPr>
+        <w:t>googlebot</w:t>
+      </w:r>
+      <w:proofErr w:type="spellEnd"/>
+      <w:r>
+        <w:rPr>
+          <w:rFonts w:ascii="Times New Roman" w:hAnsi="Times New Roman" w:cs="Times New Roman"/>
+          <w:sz w:val="24"/>
+          <w:szCs w:val="24"/>
+        </w:rPr>
+        <w:t xml:space="preserve"> que rastreia a internet o tempo todo procurando por sites novos.</w:t>
       </w:r>
     </w:p>
     <w:p>
@@ -206,7 +224,43 @@
           <w:sz w:val="24"/>
           <w:szCs w:val="24"/>
         </w:rPr>
-        <w:t>Quanto maior taxa de atualização no site, o googlebot vai entender que precisa precisa passar mais vezes por semana/mês para fazer a varredura novamente.</w:t>
+        <w:t xml:space="preserve">Quanto maior taxa de atualização no site, o </w:t>
+      </w:r>
+      <w:proofErr w:type="spellStart"/>
+      <w:r>
+        <w:rPr>
+          <w:rFonts w:ascii="Times New Roman" w:hAnsi="Times New Roman" w:cs="Times New Roman"/>
+          <w:sz w:val="24"/>
+          <w:szCs w:val="24"/>
+        </w:rPr>
+        <w:t>googlebot</w:t>
+      </w:r>
+      <w:proofErr w:type="spellEnd"/>
+      <w:r>
+        <w:rPr>
+          <w:rFonts w:ascii="Times New Roman" w:hAnsi="Times New Roman" w:cs="Times New Roman"/>
+          <w:sz w:val="24"/>
+          <w:szCs w:val="24"/>
+        </w:rPr>
+        <w:t xml:space="preserve"> vai entender que precisa </w:t>
+      </w:r>
+      <w:proofErr w:type="spellStart"/>
+      <w:r>
+        <w:rPr>
+          <w:rFonts w:ascii="Times New Roman" w:hAnsi="Times New Roman" w:cs="Times New Roman"/>
+          <w:sz w:val="24"/>
+          <w:szCs w:val="24"/>
+        </w:rPr>
+        <w:t>precisa</w:t>
+      </w:r>
+      <w:proofErr w:type="spellEnd"/>
+      <w:r>
+        <w:rPr>
+          <w:rFonts w:ascii="Times New Roman" w:hAnsi="Times New Roman" w:cs="Times New Roman"/>
+          <w:sz w:val="24"/>
+          <w:szCs w:val="24"/>
+        </w:rPr>
+        <w:t xml:space="preserve"> passar mais vezes por semana/mês para fazer a varredura novamente.</w:t>
       </w:r>
     </w:p>
     <w:p>
@@ -435,6 +489,7 @@
           <w:u w:val="single"/>
         </w:rPr>
       </w:pPr>
+      <w:proofErr w:type="spellStart"/>
       <w:r>
         <w:rPr>
           <w:rFonts w:ascii="Times New Roman" w:hAnsi="Times New Roman" w:cs="Times New Roman"/>
@@ -442,7 +497,17 @@
           <w:szCs w:val="24"/>
           <w:shd w:val="clear" w:color="auto" w:fill="FFFFFF"/>
         </w:rPr>
-        <w:t>Backlink: sites externos que apontam links para o nosso site;</w:t>
+        <w:t>Backlink</w:t>
+      </w:r>
+      <w:proofErr w:type="spellEnd"/>
+      <w:r>
+        <w:rPr>
+          <w:rFonts w:ascii="Times New Roman" w:hAnsi="Times New Roman" w:cs="Times New Roman"/>
+          <w:sz w:val="24"/>
+          <w:szCs w:val="24"/>
+          <w:shd w:val="clear" w:color="auto" w:fill="FFFFFF"/>
+        </w:rPr>
+        <w:t>: sites externos que apontam links para o nosso site;</w:t>
       </w:r>
     </w:p>
     <w:p>
@@ -656,8 +721,9 @@
           <w:szCs w:val="24"/>
           <w:shd w:val="clear" w:color="auto" w:fill="FFFFFF"/>
         </w:rPr>
-        <w:t xml:space="preserve"> Engine</w:t>
-      </w:r>
+        <w:t xml:space="preserve"> </w:t>
+      </w:r>
+      <w:proofErr w:type="spellStart"/>
       <w:r>
         <w:rPr>
           <w:rFonts w:ascii="Times New Roman" w:hAnsi="Times New Roman" w:cs="Times New Roman"/>
@@ -665,8 +731,19 @@
           <w:szCs w:val="24"/>
           <w:shd w:val="clear" w:color="auto" w:fill="FFFFFF"/>
         </w:rPr>
+        <w:t>Engine</w:t>
+      </w:r>
+      <w:proofErr w:type="spellEnd"/>
+      <w:r>
+        <w:rPr>
+          <w:rFonts w:ascii="Times New Roman" w:hAnsi="Times New Roman" w:cs="Times New Roman"/>
+          <w:sz w:val="24"/>
+          <w:szCs w:val="24"/>
+          <w:shd w:val="clear" w:color="auto" w:fill="FFFFFF"/>
+        </w:rPr>
         <w:t xml:space="preserve"> </w:t>
       </w:r>
+      <w:proofErr w:type="spellStart"/>
       <w:r>
         <w:rPr>
           <w:rFonts w:ascii="Times New Roman" w:hAnsi="Times New Roman" w:cs="Times New Roman"/>
@@ -694,6 +771,7 @@
         </w:rPr>
         <w:t>ult</w:t>
       </w:r>
+      <w:proofErr w:type="spellEnd"/>
       <w:r>
         <w:rPr>
           <w:rFonts w:ascii="Times New Roman" w:hAnsi="Times New Roman" w:cs="Times New Roman"/>
@@ -974,7 +1052,25 @@
           <w:sz w:val="24"/>
           <w:szCs w:val="24"/>
         </w:rPr>
-        <w:t>Nem todas as palavras são boas para usar como keyword, sempre precisamos optar pelas palavras que possuem mais busca sobre.</w:t>
+        <w:t xml:space="preserve">Nem todas as palavras são boas para usar como </w:t>
+      </w:r>
+      <w:proofErr w:type="spellStart"/>
+      <w:r>
+        <w:rPr>
+          <w:rFonts w:ascii="Times New Roman" w:hAnsi="Times New Roman" w:cs="Times New Roman"/>
+          <w:sz w:val="24"/>
+          <w:szCs w:val="24"/>
+        </w:rPr>
+        <w:t>keyword</w:t>
+      </w:r>
+      <w:proofErr w:type="spellEnd"/>
+      <w:r>
+        <w:rPr>
+          <w:rFonts w:ascii="Times New Roman" w:hAnsi="Times New Roman" w:cs="Times New Roman"/>
+          <w:sz w:val="24"/>
+          <w:szCs w:val="24"/>
+        </w:rPr>
+        <w:t>, sempre precisamos optar pelas palavras que possuem mais busca sobre.</w:t>
       </w:r>
       <w:r>
         <w:rPr>
@@ -1033,7 +1129,25 @@
           <w:sz w:val="24"/>
           <w:szCs w:val="24"/>
         </w:rPr>
-        <w:t>Utilizando essa ferramenta, nós podemos comparar palavras e frases para ver qual delas tem o maior volume de pesquisas e colocar como a keyword do seu site.</w:t>
+        <w:t xml:space="preserve">Utilizando essa ferramenta, nós podemos comparar palavras e frases para ver qual delas tem o maior volume de pesquisas e colocar como a </w:t>
+      </w:r>
+      <w:proofErr w:type="spellStart"/>
+      <w:r>
+        <w:rPr>
+          <w:rFonts w:ascii="Times New Roman" w:hAnsi="Times New Roman" w:cs="Times New Roman"/>
+          <w:sz w:val="24"/>
+          <w:szCs w:val="24"/>
+        </w:rPr>
+        <w:t>keyword</w:t>
+      </w:r>
+      <w:proofErr w:type="spellEnd"/>
+      <w:r>
+        <w:rPr>
+          <w:rFonts w:ascii="Times New Roman" w:hAnsi="Times New Roman" w:cs="Times New Roman"/>
+          <w:sz w:val="24"/>
+          <w:szCs w:val="24"/>
+        </w:rPr>
+        <w:t xml:space="preserve"> do seu site.</w:t>
       </w:r>
     </w:p>
     <w:p>
@@ -1108,7 +1222,25 @@
           <w:sz w:val="24"/>
           <w:szCs w:val="24"/>
         </w:rPr>
-        <w:t xml:space="preserve"> no algorítimo do google: </w:t>
+        <w:t xml:space="preserve"> no </w:t>
+      </w:r>
+      <w:proofErr w:type="spellStart"/>
+      <w:r>
+        <w:rPr>
+          <w:rFonts w:ascii="Times New Roman" w:hAnsi="Times New Roman" w:cs="Times New Roman"/>
+          <w:sz w:val="24"/>
+          <w:szCs w:val="24"/>
+        </w:rPr>
+        <w:t>algorítimo</w:t>
+      </w:r>
+      <w:proofErr w:type="spellEnd"/>
+      <w:r>
+        <w:rPr>
+          <w:rFonts w:ascii="Times New Roman" w:hAnsi="Times New Roman" w:cs="Times New Roman"/>
+          <w:sz w:val="24"/>
+          <w:szCs w:val="24"/>
+        </w:rPr>
+        <w:t xml:space="preserve"> do google: </w:t>
       </w:r>
       <w:hyperlink r:id="rId9" w:history="1">
         <w:r>
@@ -1535,7 +1667,25 @@
           <w:sz w:val="24"/>
           <w:szCs w:val="24"/>
         </w:rPr>
-        <w:t>Ferramentas como o google Search console, um plugin para o chrome ajuda e muito na verificação de problemas que precisam ser corrigidos no seu site para que ele tenha um ranqueamento maior.</w:t>
+        <w:t xml:space="preserve">Ferramentas como o google Search console, um plugin para o </w:t>
+      </w:r>
+      <w:proofErr w:type="spellStart"/>
+      <w:r>
+        <w:rPr>
+          <w:rFonts w:ascii="Times New Roman" w:hAnsi="Times New Roman" w:cs="Times New Roman"/>
+          <w:sz w:val="24"/>
+          <w:szCs w:val="24"/>
+        </w:rPr>
+        <w:t>chrome</w:t>
+      </w:r>
+      <w:proofErr w:type="spellEnd"/>
+      <w:r>
+        <w:rPr>
+          <w:rFonts w:ascii="Times New Roman" w:hAnsi="Times New Roman" w:cs="Times New Roman"/>
+          <w:sz w:val="24"/>
+          <w:szCs w:val="24"/>
+        </w:rPr>
+        <w:t xml:space="preserve"> ajuda e muito na verificação de problemas que precisam ser corrigidos no seu site para que ele tenha um ranqueamento maior.</w:t>
       </w:r>
     </w:p>
     <w:p>
@@ -1643,7 +1793,61 @@
           <w:sz w:val="24"/>
           <w:szCs w:val="24"/>
         </w:rPr>
-        <w:t xml:space="preserve"> e ver quantos backlinks eles tem, quais são os sites que deram backlinks, como essa permuta foi conquistada, dentre outros, para dessa forma determinarmos uma meta para nosso site alcançar.</w:t>
+        <w:t xml:space="preserve"> e ver quantos </w:t>
+      </w:r>
+      <w:proofErr w:type="spellStart"/>
+      <w:r>
+        <w:rPr>
+          <w:rFonts w:ascii="Times New Roman" w:hAnsi="Times New Roman" w:cs="Times New Roman"/>
+          <w:sz w:val="24"/>
+          <w:szCs w:val="24"/>
+        </w:rPr>
+        <w:t>backlinks</w:t>
+      </w:r>
+      <w:proofErr w:type="spellEnd"/>
+      <w:r>
+        <w:rPr>
+          <w:rFonts w:ascii="Times New Roman" w:hAnsi="Times New Roman" w:cs="Times New Roman"/>
+          <w:sz w:val="24"/>
+          <w:szCs w:val="24"/>
+        </w:rPr>
+        <w:t xml:space="preserve"> </w:t>
+      </w:r>
+      <w:proofErr w:type="gramStart"/>
+      <w:r>
+        <w:rPr>
+          <w:rFonts w:ascii="Times New Roman" w:hAnsi="Times New Roman" w:cs="Times New Roman"/>
+          <w:sz w:val="24"/>
+          <w:szCs w:val="24"/>
+        </w:rPr>
+        <w:t>eles tem</w:t>
+      </w:r>
+      <w:proofErr w:type="gramEnd"/>
+      <w:r>
+        <w:rPr>
+          <w:rFonts w:ascii="Times New Roman" w:hAnsi="Times New Roman" w:cs="Times New Roman"/>
+          <w:sz w:val="24"/>
+          <w:szCs w:val="24"/>
+        </w:rPr>
+        <w:t xml:space="preserve">, quais são os sites que deram </w:t>
+      </w:r>
+      <w:proofErr w:type="spellStart"/>
+      <w:r>
+        <w:rPr>
+          <w:rFonts w:ascii="Times New Roman" w:hAnsi="Times New Roman" w:cs="Times New Roman"/>
+          <w:sz w:val="24"/>
+          <w:szCs w:val="24"/>
+        </w:rPr>
+        <w:t>backlinks</w:t>
+      </w:r>
+      <w:proofErr w:type="spellEnd"/>
+      <w:r>
+        <w:rPr>
+          <w:rFonts w:ascii="Times New Roman" w:hAnsi="Times New Roman" w:cs="Times New Roman"/>
+          <w:sz w:val="24"/>
+          <w:szCs w:val="24"/>
+        </w:rPr>
+        <w:t>, como essa permuta foi conquistada, dentre outros, para dessa forma determinarmos uma meta para nosso site alcançar.</w:t>
       </w:r>
     </w:p>
     <w:p>
@@ -1689,7 +1893,31 @@
           <w:szCs w:val="24"/>
           <w:u w:val="single"/>
         </w:rPr>
-        <w:t>Aula 4 – SEO On Page:</w:t>
+        <w:t xml:space="preserve">Aula 4 – SEO </w:t>
+      </w:r>
+      <w:proofErr w:type="spellStart"/>
+      <w:r>
+        <w:rPr>
+          <w:rFonts w:ascii="Times New Roman" w:hAnsi="Times New Roman" w:cs="Times New Roman"/>
+          <w:b/>
+          <w:bCs/>
+          <w:sz w:val="24"/>
+          <w:szCs w:val="24"/>
+          <w:u w:val="single"/>
+        </w:rPr>
+        <w:t>On</w:t>
+      </w:r>
+      <w:proofErr w:type="spellEnd"/>
+      <w:r>
+        <w:rPr>
+          <w:rFonts w:ascii="Times New Roman" w:hAnsi="Times New Roman" w:cs="Times New Roman"/>
+          <w:b/>
+          <w:bCs/>
+          <w:sz w:val="24"/>
+          <w:szCs w:val="24"/>
+          <w:u w:val="single"/>
+        </w:rPr>
+        <w:t xml:space="preserve"> Page:</w:t>
       </w:r>
     </w:p>
     <w:p>
@@ -1749,7 +1977,25 @@
           <w:szCs w:val="24"/>
         </w:rPr>
         <w:lastRenderedPageBreak/>
-        <w:t>Apenas recordando, SEO On-Page: Ligados diretamente a estrutura das páginas, códigos e conteúdo. São os aspectos internos ao site como:</w:t>
+        <w:t xml:space="preserve">Apenas recordando, SEO </w:t>
+      </w:r>
+      <w:proofErr w:type="spellStart"/>
+      <w:r>
+        <w:rPr>
+          <w:rFonts w:ascii="Times New Roman" w:hAnsi="Times New Roman" w:cs="Times New Roman"/>
+          <w:sz w:val="24"/>
+          <w:szCs w:val="24"/>
+        </w:rPr>
+        <w:t>On</w:t>
+      </w:r>
+      <w:proofErr w:type="spellEnd"/>
+      <w:r>
+        <w:rPr>
+          <w:rFonts w:ascii="Times New Roman" w:hAnsi="Times New Roman" w:cs="Times New Roman"/>
+          <w:sz w:val="24"/>
+          <w:szCs w:val="24"/>
+        </w:rPr>
+        <w:t>-Page: Ligados diretamente a estrutura das páginas, códigos e conteúdo. São os aspectos internos ao site como:</w:t>
       </w:r>
     </w:p>
     <w:p>
@@ -1917,7 +2163,25 @@
           <w:sz w:val="24"/>
           <w:szCs w:val="24"/>
         </w:rPr>
-        <w:t>Utilização de URLs amigáveis, com o hífen ( - ) de separador;</w:t>
+        <w:t xml:space="preserve">Utilização de </w:t>
+      </w:r>
+      <w:proofErr w:type="spellStart"/>
+      <w:r>
+        <w:rPr>
+          <w:rFonts w:ascii="Times New Roman" w:hAnsi="Times New Roman" w:cs="Times New Roman"/>
+          <w:sz w:val="24"/>
+          <w:szCs w:val="24"/>
+        </w:rPr>
+        <w:t>URLs</w:t>
+      </w:r>
+      <w:proofErr w:type="spellEnd"/>
+      <w:r>
+        <w:rPr>
+          <w:rFonts w:ascii="Times New Roman" w:hAnsi="Times New Roman" w:cs="Times New Roman"/>
+          <w:sz w:val="24"/>
+          <w:szCs w:val="24"/>
+        </w:rPr>
+        <w:t xml:space="preserve"> amigáveis, com o hífen ( - ) de separador;</w:t>
       </w:r>
     </w:p>
     <w:p>
@@ -1941,7 +2205,25 @@
           <w:sz w:val="24"/>
           <w:szCs w:val="24"/>
         </w:rPr>
-        <w:t>Uso de linkagem interna entre as páginas e também posts do site, seguindo as recomendações do texto âncora.</w:t>
+        <w:t xml:space="preserve">Uso de </w:t>
+      </w:r>
+      <w:proofErr w:type="spellStart"/>
+      <w:r>
+        <w:rPr>
+          <w:rFonts w:ascii="Times New Roman" w:hAnsi="Times New Roman" w:cs="Times New Roman"/>
+          <w:sz w:val="24"/>
+          <w:szCs w:val="24"/>
+        </w:rPr>
+        <w:t>linkagem</w:t>
+      </w:r>
+      <w:proofErr w:type="spellEnd"/>
+      <w:r>
+        <w:rPr>
+          <w:rFonts w:ascii="Times New Roman" w:hAnsi="Times New Roman" w:cs="Times New Roman"/>
+          <w:sz w:val="24"/>
+          <w:szCs w:val="24"/>
+        </w:rPr>
+        <w:t xml:space="preserve"> interna entre as páginas e também posts do site, seguindo as recomendações do texto âncora.</w:t>
       </w:r>
     </w:p>
     <w:p>
@@ -2019,7 +2301,43 @@
           <w:sz w:val="24"/>
           <w:szCs w:val="24"/>
         </w:rPr>
-        <w:t>Fazer uma planilha das pags para compartilhar com a equipe e entrar em contato para fazer parcerias e conseguir backlinks.</w:t>
+        <w:t xml:space="preserve">Fazer uma planilha das </w:t>
+      </w:r>
+      <w:proofErr w:type="spellStart"/>
+      <w:r>
+        <w:rPr>
+          <w:rFonts w:ascii="Times New Roman" w:hAnsi="Times New Roman" w:cs="Times New Roman"/>
+          <w:sz w:val="24"/>
+          <w:szCs w:val="24"/>
+        </w:rPr>
+        <w:t>pags</w:t>
+      </w:r>
+      <w:proofErr w:type="spellEnd"/>
+      <w:r>
+        <w:rPr>
+          <w:rFonts w:ascii="Times New Roman" w:hAnsi="Times New Roman" w:cs="Times New Roman"/>
+          <w:sz w:val="24"/>
+          <w:szCs w:val="24"/>
+        </w:rPr>
+        <w:t xml:space="preserve"> para compartilhar com a equipe e entrar em contato para fazer parcerias e conseguir </w:t>
+      </w:r>
+      <w:proofErr w:type="spellStart"/>
+      <w:r>
+        <w:rPr>
+          <w:rFonts w:ascii="Times New Roman" w:hAnsi="Times New Roman" w:cs="Times New Roman"/>
+          <w:sz w:val="24"/>
+          <w:szCs w:val="24"/>
+        </w:rPr>
+        <w:t>backlinks</w:t>
+      </w:r>
+      <w:proofErr w:type="spellEnd"/>
+      <w:r>
+        <w:rPr>
+          <w:rFonts w:ascii="Times New Roman" w:hAnsi="Times New Roman" w:cs="Times New Roman"/>
+          <w:sz w:val="24"/>
+          <w:szCs w:val="24"/>
+        </w:rPr>
+        <w:t>.</w:t>
       </w:r>
     </w:p>
     <w:p>
@@ -2191,7 +2509,138 @@
           <w:sz w:val="24"/>
           <w:szCs w:val="24"/>
         </w:rPr>
-        <w:t>Colocar as estratégias nas planilhas e organizar em qual site será backlink/post pago, guest post ou permuta.</w:t>
+        <w:t xml:space="preserve">Colocar as estratégias nas planilhas e organizar em qual site será </w:t>
+      </w:r>
+      <w:proofErr w:type="spellStart"/>
+      <w:r>
+        <w:rPr>
+          <w:rFonts w:ascii="Times New Roman" w:hAnsi="Times New Roman" w:cs="Times New Roman"/>
+          <w:sz w:val="24"/>
+          <w:szCs w:val="24"/>
+        </w:rPr>
+        <w:t>backlink</w:t>
+      </w:r>
+      <w:proofErr w:type="spellEnd"/>
+      <w:r>
+        <w:rPr>
+          <w:rFonts w:ascii="Times New Roman" w:hAnsi="Times New Roman" w:cs="Times New Roman"/>
+          <w:sz w:val="24"/>
+          <w:szCs w:val="24"/>
+        </w:rPr>
+        <w:t xml:space="preserve">/post pago, </w:t>
+      </w:r>
+      <w:proofErr w:type="spellStart"/>
+      <w:r>
+        <w:rPr>
+          <w:rFonts w:ascii="Times New Roman" w:hAnsi="Times New Roman" w:cs="Times New Roman"/>
+          <w:sz w:val="24"/>
+          <w:szCs w:val="24"/>
+        </w:rPr>
+        <w:t>guest</w:t>
+      </w:r>
+      <w:proofErr w:type="spellEnd"/>
+      <w:r>
+        <w:rPr>
+          <w:rFonts w:ascii="Times New Roman" w:hAnsi="Times New Roman" w:cs="Times New Roman"/>
+          <w:sz w:val="24"/>
+          <w:szCs w:val="24"/>
+        </w:rPr>
+        <w:t xml:space="preserve"> post ou permuta.</w:t>
+      </w:r>
+    </w:p>
+    <w:p>
+      <w:pPr>
+        <w:pStyle w:val="PargrafodaLista"/>
+        <w:spacing w:line="360" w:lineRule="auto"/>
+        <w:ind w:left="1080"/>
+        <w:jc w:val="both"/>
+        <w:rPr>
+          <w:rFonts w:ascii="Times New Roman" w:hAnsi="Times New Roman" w:cs="Times New Roman"/>
+          <w:b/>
+          <w:bCs/>
+          <w:sz w:val="24"/>
+          <w:szCs w:val="24"/>
+          <w:u w:val="single"/>
+        </w:rPr>
+      </w:pPr>
+    </w:p>
+    <w:p>
+      <w:pPr>
+        <w:pStyle w:val="PargrafodaLista"/>
+        <w:numPr>
+          <w:ilvl w:val="0"/>
+          <w:numId w:val="1"/>
+        </w:numPr>
+        <w:spacing w:line="360" w:lineRule="auto"/>
+        <w:jc w:val="both"/>
+        <w:rPr>
+          <w:rFonts w:ascii="Times New Roman" w:hAnsi="Times New Roman" w:cs="Times New Roman"/>
+          <w:b/>
+          <w:bCs/>
+          <w:sz w:val="24"/>
+          <w:szCs w:val="24"/>
+          <w:u w:val="single"/>
+        </w:rPr>
+      </w:pPr>
+      <w:r>
+        <w:rPr>
+          <w:rFonts w:ascii="Times New Roman" w:hAnsi="Times New Roman" w:cs="Times New Roman"/>
+          <w:b/>
+          <w:bCs/>
+          <w:sz w:val="24"/>
+          <w:szCs w:val="24"/>
+          <w:u w:val="single"/>
+        </w:rPr>
+        <w:t>Aula 6 – Rel</w:t>
+      </w:r>
+      <w:r>
+        <w:rPr>
+          <w:rFonts w:ascii="Times New Roman" w:hAnsi="Times New Roman" w:cs="Times New Roman"/>
+          <w:b/>
+          <w:bCs/>
+          <w:sz w:val="24"/>
+          <w:szCs w:val="24"/>
+          <w:u w:val="single"/>
+        </w:rPr>
+        <w:t>a</w:t>
+      </w:r>
+      <w:r>
+        <w:rPr>
+          <w:rFonts w:ascii="Times New Roman" w:hAnsi="Times New Roman" w:cs="Times New Roman"/>
+          <w:b/>
+          <w:bCs/>
+          <w:sz w:val="24"/>
+          <w:szCs w:val="24"/>
+          <w:u w:val="single"/>
+        </w:rPr>
+        <w:t>tórios Básicos de Resultados:</w:t>
+      </w:r>
+    </w:p>
+    <w:p>
+      <w:pPr>
+        <w:pStyle w:val="PargrafodaLista"/>
+        <w:numPr>
+          <w:ilvl w:val="1"/>
+          <w:numId w:val="1"/>
+        </w:numPr>
+        <w:spacing w:line="360" w:lineRule="auto"/>
+        <w:jc w:val="both"/>
+        <w:rPr>
+          <w:rFonts w:ascii="Times New Roman" w:hAnsi="Times New Roman" w:cs="Times New Roman"/>
+          <w:b/>
+          <w:bCs/>
+          <w:sz w:val="24"/>
+          <w:szCs w:val="24"/>
+          <w:u w:val="single"/>
+        </w:rPr>
+      </w:pPr>
+      <w:r>
+        <w:rPr>
+          <w:rFonts w:ascii="Times New Roman" w:hAnsi="Times New Roman" w:cs="Times New Roman"/>
+          <w:sz w:val="24"/>
+          <w:szCs w:val="24"/>
+        </w:rPr>
+        <w:t xml:space="preserve"> </w:t>
       </w:r>
     </w:p>
     <w:sectPr>

</xml_diff>

<commit_message>
Finalização da aula 6 e do curso de SEO
</commit_message>
<xml_diff>
--- a/Formação HTML && CSS3/Fundamentos de SEO - Primeiros Passos/Fundamentos de SEO - Primeiros Passos.docx
+++ b/Formação HTML && CSS3/Fundamentos de SEO - Primeiros Passos/Fundamentos de SEO - Primeiros Passos.docx
@@ -2642,6 +2642,207 @@
         </w:rPr>
         <w:t xml:space="preserve"> </w:t>
       </w:r>
+      <w:r>
+        <w:rPr>
+          <w:rFonts w:ascii="Times New Roman" w:hAnsi="Times New Roman" w:cs="Times New Roman"/>
+          <w:sz w:val="24"/>
+          <w:szCs w:val="24"/>
+        </w:rPr>
+        <w:t xml:space="preserve">No </w:t>
+      </w:r>
+      <w:proofErr w:type="spellStart"/>
+      <w:r>
+        <w:rPr>
+          <w:rFonts w:ascii="Times New Roman" w:hAnsi="Times New Roman" w:cs="Times New Roman"/>
+          <w:sz w:val="24"/>
+          <w:szCs w:val="24"/>
+        </w:rPr>
+        <w:t>overwie</w:t>
+      </w:r>
+      <w:proofErr w:type="spellEnd"/>
+      <w:r>
+        <w:rPr>
+          <w:rFonts w:ascii="Times New Roman" w:hAnsi="Times New Roman" w:cs="Times New Roman"/>
+          <w:sz w:val="24"/>
+          <w:szCs w:val="24"/>
+        </w:rPr>
+        <w:t xml:space="preserve"> do Google </w:t>
+      </w:r>
+      <w:proofErr w:type="spellStart"/>
+      <w:r>
+        <w:rPr>
+          <w:rFonts w:ascii="Times New Roman" w:hAnsi="Times New Roman" w:cs="Times New Roman"/>
+          <w:sz w:val="24"/>
+          <w:szCs w:val="24"/>
+        </w:rPr>
+        <w:t>analítics</w:t>
+      </w:r>
+      <w:proofErr w:type="spellEnd"/>
+      <w:r>
+        <w:rPr>
+          <w:rFonts w:ascii="Times New Roman" w:hAnsi="Times New Roman" w:cs="Times New Roman"/>
+          <w:sz w:val="24"/>
+          <w:szCs w:val="24"/>
+        </w:rPr>
+        <w:t xml:space="preserve"> podemos ver todas as informações relacionadas ao nosso site, como visitas, tipo de usuário, pesquisa/busca orgânica dentre outras informações.</w:t>
+      </w:r>
+    </w:p>
+    <w:p>
+      <w:pPr>
+        <w:pStyle w:val="PargrafodaLista"/>
+        <w:numPr>
+          <w:ilvl w:val="1"/>
+          <w:numId w:val="1"/>
+        </w:numPr>
+        <w:spacing w:line="360" w:lineRule="auto"/>
+        <w:jc w:val="both"/>
+        <w:rPr>
+          <w:rFonts w:ascii="Times New Roman" w:hAnsi="Times New Roman" w:cs="Times New Roman"/>
+          <w:b/>
+          <w:bCs/>
+          <w:sz w:val="24"/>
+          <w:szCs w:val="24"/>
+          <w:u w:val="single"/>
+        </w:rPr>
+      </w:pPr>
+      <w:r>
+        <w:rPr>
+          <w:rFonts w:ascii="Times New Roman" w:hAnsi="Times New Roman" w:cs="Times New Roman"/>
+          <w:sz w:val="24"/>
+          <w:szCs w:val="24"/>
+        </w:rPr>
+        <w:t xml:space="preserve">Site do </w:t>
+      </w:r>
+      <w:proofErr w:type="spellStart"/>
+      <w:r>
+        <w:rPr>
+          <w:rFonts w:ascii="Times New Roman" w:hAnsi="Times New Roman" w:cs="Times New Roman"/>
+          <w:sz w:val="24"/>
+          <w:szCs w:val="24"/>
+        </w:rPr>
+        <w:t>analítics</w:t>
+      </w:r>
+      <w:proofErr w:type="spellEnd"/>
+      <w:r>
+        <w:rPr>
+          <w:rFonts w:ascii="Times New Roman" w:hAnsi="Times New Roman" w:cs="Times New Roman"/>
+          <w:sz w:val="24"/>
+          <w:szCs w:val="24"/>
+        </w:rPr>
+        <w:t xml:space="preserve">: </w:t>
+      </w:r>
+      <w:hyperlink r:id="rId13" w:history="1">
+        <w:r>
+          <w:rPr>
+            <w:rStyle w:val="Hyperlink"/>
+            <w:rFonts w:ascii="Times New Roman" w:hAnsi="Times New Roman" w:cs="Times New Roman"/>
+            <w:sz w:val="24"/>
+            <w:szCs w:val="24"/>
+          </w:rPr>
+          <w:t>https://support.google.com/analytics/answer/6367342?hl=pt-BR#zippy=%2Cneste-artigo</w:t>
+        </w:r>
+      </w:hyperlink>
+      <w:r>
+        <w:rPr>
+          <w:rFonts w:ascii="Times New Roman" w:hAnsi="Times New Roman" w:cs="Times New Roman"/>
+          <w:sz w:val="24"/>
+          <w:szCs w:val="24"/>
+        </w:rPr>
+        <w:t xml:space="preserve"> </w:t>
+      </w:r>
+    </w:p>
+    <w:p>
+      <w:pPr>
+        <w:pStyle w:val="PargrafodaLista"/>
+        <w:numPr>
+          <w:ilvl w:val="1"/>
+          <w:numId w:val="1"/>
+        </w:numPr>
+        <w:spacing w:line="360" w:lineRule="auto"/>
+        <w:jc w:val="both"/>
+        <w:rPr>
+          <w:rFonts w:ascii="Times New Roman" w:hAnsi="Times New Roman" w:cs="Times New Roman"/>
+          <w:b/>
+          <w:bCs/>
+          <w:sz w:val="24"/>
+          <w:szCs w:val="24"/>
+          <w:u w:val="single"/>
+        </w:rPr>
+      </w:pPr>
+      <w:r>
+        <w:rPr>
+          <w:rFonts w:ascii="Times New Roman" w:hAnsi="Times New Roman" w:cs="Times New Roman"/>
+          <w:sz w:val="24"/>
+          <w:szCs w:val="24"/>
+        </w:rPr>
+        <w:lastRenderedPageBreak/>
+        <w:t xml:space="preserve">Texto sobre </w:t>
+      </w:r>
+      <w:proofErr w:type="spellStart"/>
+      <w:r>
+        <w:rPr>
+          <w:rFonts w:ascii="Times New Roman" w:hAnsi="Times New Roman" w:cs="Times New Roman"/>
+          <w:sz w:val="24"/>
+          <w:szCs w:val="24"/>
+        </w:rPr>
+        <w:t>KPI’s</w:t>
+      </w:r>
+      <w:proofErr w:type="spellEnd"/>
+      <w:r>
+        <w:rPr>
+          <w:rFonts w:ascii="Times New Roman" w:hAnsi="Times New Roman" w:cs="Times New Roman"/>
+          <w:sz w:val="24"/>
+          <w:szCs w:val="24"/>
+        </w:rPr>
+        <w:t xml:space="preserve">: </w:t>
+      </w:r>
+      <w:hyperlink r:id="rId14" w:history="1">
+        <w:r>
+          <w:rPr>
+            <w:rStyle w:val="Hyperlink"/>
+            <w:rFonts w:ascii="Times New Roman" w:hAnsi="Times New Roman" w:cs="Times New Roman"/>
+            <w:sz w:val="24"/>
+            <w:szCs w:val="24"/>
+          </w:rPr>
+          <w:t>https://rockcontent.com/br/blog/kpis-de-seo</w:t>
+        </w:r>
+        <w:r>
+          <w:rPr>
+            <w:rStyle w:val="Hyperlink"/>
+            <w:rFonts w:ascii="Times New Roman" w:hAnsi="Times New Roman" w:cs="Times New Roman"/>
+            <w:sz w:val="24"/>
+            <w:szCs w:val="24"/>
+          </w:rPr>
+          <w:t>/</w:t>
+        </w:r>
+      </w:hyperlink>
+      <w:r>
+        <w:rPr>
+          <w:rFonts w:ascii="Times New Roman" w:hAnsi="Times New Roman" w:cs="Times New Roman"/>
+          <w:sz w:val="24"/>
+          <w:szCs w:val="24"/>
+        </w:rPr>
+        <w:t xml:space="preserve"> </w:t>
+      </w:r>
+    </w:p>
+    <w:p>
+      <w:pPr>
+        <w:pStyle w:val="PargrafodaLista"/>
+        <w:numPr>
+          <w:ilvl w:val="1"/>
+          <w:numId w:val="1"/>
+        </w:numPr>
+        <w:spacing w:line="360" w:lineRule="auto"/>
+        <w:jc w:val="both"/>
+        <w:rPr>
+          <w:rFonts w:ascii="Times New Roman" w:hAnsi="Times New Roman" w:cs="Times New Roman"/>
+          <w:b/>
+          <w:bCs/>
+          <w:sz w:val="24"/>
+          <w:szCs w:val="24"/>
+          <w:u w:val="single"/>
+        </w:rPr>
+      </w:pPr>
     </w:p>
     <w:sectPr>
       <w:pgSz w:w="11906" w:h="16838"/>

</xml_diff>